<commit_message>
refactor(monografia): Alterando a ordenacao dos indices
</commit_message>
<xml_diff>
--- a/Monografia_Thiago_Soares_da_Cruz_20111100428.docx
+++ b/Monografia_Thiago_Soares_da_Cruz_20111100428.docx
@@ -1251,6 +1251,7 @@
           <w:lang w:val="pt-PT" w:eastAsia="pt-BR"/>
         </w:rPr>
       </w:pPr>
+      <w:proofErr w:type="gramStart"/>
       <w:r>
         <w:rPr>
           <w:b/>
@@ -1258,7 +1259,17 @@
           <w:szCs w:val="20"/>
           <w:lang w:val="pt-PT" w:eastAsia="pt-BR"/>
         </w:rPr>
-        <w:t xml:space="preserve">PROF . </w:t>
+        <w:t>PROF .</w:t>
+      </w:r>
+      <w:proofErr w:type="gramEnd"/>
+      <w:r>
+        <w:rPr>
+          <w:b/>
+          <w:sz w:val="20"/>
+          <w:szCs w:val="20"/>
+          <w:lang w:val="pt-PT" w:eastAsia="pt-BR"/>
+        </w:rPr>
+        <w:t xml:space="preserve"> </w:t>
       </w:r>
     </w:p>
     <w:p>
@@ -1338,7 +1349,7 @@
           <w:szCs w:val="20"/>
           <w:lang w:eastAsia="pt-BR"/>
         </w:rPr>
-        <w:t>Rio de Janeiro, 24 de outubro</w:t>
+        <w:t>Rio de Janeiro, 10</w:t>
       </w:r>
       <w:r>
         <w:rPr>
@@ -1347,7 +1358,34 @@
           <w:szCs w:val="20"/>
           <w:lang w:eastAsia="pt-BR"/>
         </w:rPr>
-        <w:t xml:space="preserve"> de 2016</w:t>
+        <w:t xml:space="preserve"> de </w:t>
+      </w:r>
+      <w:r>
+        <w:rPr>
+          <w:bCs/>
+          <w:sz w:val="24"/>
+          <w:szCs w:val="20"/>
+          <w:lang w:eastAsia="pt-BR"/>
+        </w:rPr>
+        <w:t>junho</w:t>
+      </w:r>
+      <w:r>
+        <w:rPr>
+          <w:bCs/>
+          <w:sz w:val="24"/>
+          <w:szCs w:val="20"/>
+          <w:lang w:eastAsia="pt-BR"/>
+        </w:rPr>
+        <w:t xml:space="preserve"> de 201</w:t>
+      </w:r>
+      <w:r>
+        <w:rPr>
+          <w:bCs/>
+          <w:sz w:val="24"/>
+          <w:szCs w:val="20"/>
+          <w:lang w:eastAsia="pt-BR"/>
+        </w:rPr>
+        <w:t>7</w:t>
       </w:r>
       <w:r>
         <w:br w:type="page"/>
@@ -1605,7 +1643,17 @@
           <w:i/>
           <w:sz w:val="24"/>
         </w:rPr>
-        <w:t>Dedico este trabalho à minha família, em especial a minha mãe, que sempre acreditou no meu potencial, me impulsionando sempre a ir em frente, fazendo desta caminhada, um grande aprendizado e tornando-a possível.</w:t>
+        <w:t xml:space="preserve">Dedico este trabalho à minha família, em especial a minha mãe, que sempre acreditou no meu potencial, me impulsionando sempre a ir em frente, </w:t>
+      </w:r>
+      <w:bookmarkStart w:id="1" w:name="_GoBack"/>
+      <w:bookmarkEnd w:id="1"/>
+      <w:r>
+        <w:rPr>
+          <w:rFonts w:cs="Times New Roman"/>
+          <w:i/>
+          <w:sz w:val="24"/>
+        </w:rPr>
+        <w:t>fazendo desta caminhada, um grande aprendizado e tornando-a possível.</w:t>
       </w:r>
     </w:p>
     <w:p>
@@ -2771,8 +2819,21 @@
       <w:pPr>
         <w:ind w:firstLine="0"/>
       </w:pPr>
-      <w:r>
-        <w:t>Paas – Plataforma as a service – Plataforma</w:t>
+      <w:proofErr w:type="spellStart"/>
+      <w:r>
+        <w:t>Paas</w:t>
+      </w:r>
+      <w:proofErr w:type="spellEnd"/>
+      <w:r>
+        <w:t xml:space="preserve"> – Plataforma as a </w:t>
+      </w:r>
+      <w:proofErr w:type="spellStart"/>
+      <w:r>
+        <w:t>service</w:t>
+      </w:r>
+      <w:proofErr w:type="spellEnd"/>
+      <w:r>
+        <w:t xml:space="preserve"> – Plataforma</w:t>
       </w:r>
       <w:r>
         <w:tab/>
@@ -5641,7 +5702,7 @@
       <w:pPr>
         <w:pStyle w:val="Ttulo11"/>
       </w:pPr>
-      <w:bookmarkStart w:id="1" w:name="_Toc467757049"/>
+      <w:bookmarkStart w:id="2" w:name="_Toc467757049"/>
       <w:r>
         <w:rPr>
           <w:szCs w:val="28"/>
@@ -5649,19 +5710,61 @@
         <w:lastRenderedPageBreak/>
         <w:t>INTRODUÇÃO</w:t>
       </w:r>
-      <w:bookmarkEnd w:id="1"/>
-    </w:p>
-    <w:p>
-      <w:pPr>
-        <w:rPr>
-          <w:sz w:val="24"/>
-        </w:rPr>
-      </w:pPr>
-      <w:r>
-        <w:rPr>
-          <w:sz w:val="24"/>
-        </w:rPr>
-        <w:t>A computação em nuvem tem como enfoco proporcionar soluções com baixo custo de forma eficiente para o processamento, armazenamento e distribuições de montantes de dados. Atualmente, existem diversas definições e conceitos para a computação em nuvem. Neste estudo, iremos utilizar a definição de [Mell and Grance 2009], onde de acordo com o mesmo, se pode definir computação em nuvem como sendo um modelo que provê acesso sob demanda a um conjunto de recursos computacionais, onde estes podem ser configurado de acordo com as necessidades, como CPU, armazenamento, memória e outros.</w:t>
+      <w:bookmarkEnd w:id="2"/>
+    </w:p>
+    <w:p>
+      <w:pPr>
+        <w:rPr>
+          <w:sz w:val="24"/>
+        </w:rPr>
+      </w:pPr>
+      <w:r>
+        <w:rPr>
+          <w:sz w:val="24"/>
+        </w:rPr>
+        <w:t>A computação em nuvem tem como enfoco proporcionar soluções com baixo custo de forma eficiente para o processamento, armazenamento e distribuições de montantes de dados. Atualmente, existem diversas definições e conceitos para a computação em nuvem. Neste estudo, iremos utilizar a definição de [</w:t>
+      </w:r>
+      <w:proofErr w:type="spellStart"/>
+      <w:r>
+        <w:rPr>
+          <w:sz w:val="24"/>
+        </w:rPr>
+        <w:t>Mell</w:t>
+      </w:r>
+      <w:proofErr w:type="spellEnd"/>
+      <w:r>
+        <w:rPr>
+          <w:sz w:val="24"/>
+        </w:rPr>
+        <w:t xml:space="preserve"> </w:t>
+      </w:r>
+      <w:proofErr w:type="spellStart"/>
+      <w:r>
+        <w:rPr>
+          <w:sz w:val="24"/>
+        </w:rPr>
+        <w:t>and</w:t>
+      </w:r>
+      <w:proofErr w:type="spellEnd"/>
+      <w:r>
+        <w:rPr>
+          <w:sz w:val="24"/>
+        </w:rPr>
+        <w:t xml:space="preserve"> </w:t>
+      </w:r>
+      <w:proofErr w:type="spellStart"/>
+      <w:r>
+        <w:rPr>
+          <w:sz w:val="24"/>
+        </w:rPr>
+        <w:t>Grance</w:t>
+      </w:r>
+      <w:proofErr w:type="spellEnd"/>
+      <w:r>
+        <w:rPr>
+          <w:sz w:val="24"/>
+        </w:rPr>
+        <w:t xml:space="preserve"> 2009], onde de acordo com o mesmo, se pode definir computação em nuvem como sendo um modelo que provê acesso sob demanda a um conjunto de recursos computacionais, onde estes podem ser configurado de acordo com as necessidades, como CPU, armazenamento, memória e outros.</w:t>
       </w:r>
     </w:p>
     <w:p>
@@ -5702,7 +5805,49 @@
         <w:rPr>
           <w:sz w:val="24"/>
         </w:rPr>
-        <w:t>A muito invisível para os usuários como seus aplicativos processam os seus recursos (meta-dados), dados e informações relevantes para a entrega de serviços; para engenheiros da computação e analistas é uma crescente preocupação de como poder  crescente cada vez mais provendo o máximo de recursos e dados frente a constante e crescente demanda dos clientes, sem ter o mínimo de downtime (tempo de falha) para novas implementações em produção (deploy).</w:t>
+        <w:t xml:space="preserve">A muito invisível para os usuários como seus aplicativos processam os seus recursos (meta-dados), dados e informações relevantes para a entrega de serviços; para engenheiros da computação e analistas é uma crescente preocupação de como </w:t>
+      </w:r>
+      <w:proofErr w:type="gramStart"/>
+      <w:r>
+        <w:rPr>
+          <w:sz w:val="24"/>
+        </w:rPr>
+        <w:t>poder  crescente</w:t>
+      </w:r>
+      <w:proofErr w:type="gramEnd"/>
+      <w:r>
+        <w:rPr>
+          <w:sz w:val="24"/>
+        </w:rPr>
+        <w:t xml:space="preserve"> cada vez mais provendo o máximo de recursos e dados frente a constante e crescente demanda dos clientes, sem ter o mínimo de </w:t>
+      </w:r>
+      <w:proofErr w:type="spellStart"/>
+      <w:r>
+        <w:rPr>
+          <w:sz w:val="24"/>
+        </w:rPr>
+        <w:t>downtime</w:t>
+      </w:r>
+      <w:proofErr w:type="spellEnd"/>
+      <w:r>
+        <w:rPr>
+          <w:sz w:val="24"/>
+        </w:rPr>
+        <w:t xml:space="preserve"> (tempo de falha) para novas implementações em produção (</w:t>
+      </w:r>
+      <w:proofErr w:type="spellStart"/>
+      <w:r>
+        <w:rPr>
+          <w:sz w:val="24"/>
+        </w:rPr>
+        <w:t>deploy</w:t>
+      </w:r>
+      <w:proofErr w:type="spellEnd"/>
+      <w:r>
+        <w:rPr>
+          <w:sz w:val="24"/>
+        </w:rPr>
+        <w:t>).</w:t>
       </w:r>
     </w:p>
     <w:p>
@@ -5717,7 +5862,23 @@
           <w:rFonts w:cs="Times New Roman"/>
           <w:sz w:val="24"/>
         </w:rPr>
-        <w:t xml:space="preserve">Um novo conceito está surgindo e revolucionando a maneira de programar e suprir recursos para o ambiente das aplicações: programação em micro-serviços. </w:t>
+        <w:t xml:space="preserve">Um novo conceito está surgindo e revolucionando a maneira de programar e suprir recursos para o ambiente das aplicações: programação em </w:t>
+      </w:r>
+      <w:proofErr w:type="spellStart"/>
+      <w:r>
+        <w:rPr>
+          <w:rFonts w:cs="Times New Roman"/>
+          <w:sz w:val="24"/>
+        </w:rPr>
+        <w:t>micro-serviços</w:t>
+      </w:r>
+      <w:proofErr w:type="spellEnd"/>
+      <w:r>
+        <w:rPr>
+          <w:rFonts w:cs="Times New Roman"/>
+          <w:sz w:val="24"/>
+        </w:rPr>
+        <w:t xml:space="preserve">. </w:t>
       </w:r>
     </w:p>
     <w:p>
@@ -5732,7 +5893,55 @@
           <w:rFonts w:cs="Times New Roman"/>
           <w:sz w:val="24"/>
         </w:rPr>
-        <w:t>Este tipo de programação separa o a aplicação em serviços, da qual a aplicação vai se encaixando como se fosse um bloco de caixas, sendo cada caixa um serviço específico. Estes serviços podem ser providos por módulos ligados a própria aplicação, ou módulos extensores de outras aplicações, que fazem interfaceamento por meio de midlewares (APIs).</w:t>
+        <w:t xml:space="preserve">Este tipo de programação separa o a aplicação em serviços, da qual a aplicação vai se encaixando como se fosse um bloco de caixas, sendo cada caixa um serviço específico. Estes serviços podem ser providos por módulos ligados a própria aplicação, ou módulos extensores de outras aplicações, que fazem </w:t>
+      </w:r>
+      <w:proofErr w:type="spellStart"/>
+      <w:r>
+        <w:rPr>
+          <w:rFonts w:cs="Times New Roman"/>
+          <w:sz w:val="24"/>
+        </w:rPr>
+        <w:t>interfaceamento</w:t>
+      </w:r>
+      <w:proofErr w:type="spellEnd"/>
+      <w:r>
+        <w:rPr>
+          <w:rFonts w:cs="Times New Roman"/>
+          <w:sz w:val="24"/>
+        </w:rPr>
+        <w:t xml:space="preserve"> por meio de </w:t>
+      </w:r>
+      <w:proofErr w:type="spellStart"/>
+      <w:r>
+        <w:rPr>
+          <w:rFonts w:cs="Times New Roman"/>
+          <w:sz w:val="24"/>
+        </w:rPr>
+        <w:t>midlewares</w:t>
+      </w:r>
+      <w:proofErr w:type="spellEnd"/>
+      <w:r>
+        <w:rPr>
+          <w:rFonts w:cs="Times New Roman"/>
+          <w:sz w:val="24"/>
+        </w:rPr>
+        <w:t xml:space="preserve"> (</w:t>
+      </w:r>
+      <w:proofErr w:type="spellStart"/>
+      <w:r>
+        <w:rPr>
+          <w:rFonts w:cs="Times New Roman"/>
+          <w:sz w:val="24"/>
+        </w:rPr>
+        <w:t>APIs</w:t>
+      </w:r>
+      <w:proofErr w:type="spellEnd"/>
+      <w:r>
+        <w:rPr>
+          <w:rFonts w:cs="Times New Roman"/>
+          <w:sz w:val="24"/>
+        </w:rPr>
+        <w:t>).</w:t>
       </w:r>
     </w:p>
     <w:p>
@@ -5747,7 +5956,23 @@
           <w:rFonts w:cs="Times New Roman"/>
           <w:sz w:val="24"/>
         </w:rPr>
-        <w:t>Estes serviços não precisam estar no mesma servidor que a aplicação, podem estar em outro servidor, em outro Data center, em outro Cluster (de servidores) e até em outro continente.</w:t>
+        <w:t xml:space="preserve">Estes serviços não precisam estar no </w:t>
+      </w:r>
+      <w:proofErr w:type="gramStart"/>
+      <w:r>
+        <w:rPr>
+          <w:rFonts w:cs="Times New Roman"/>
+          <w:sz w:val="24"/>
+        </w:rPr>
+        <w:t>mesma servidor</w:t>
+      </w:r>
+      <w:proofErr w:type="gramEnd"/>
+      <w:r>
+        <w:rPr>
+          <w:rFonts w:cs="Times New Roman"/>
+          <w:sz w:val="24"/>
+        </w:rPr>
+        <w:t xml:space="preserve"> que a aplicação, podem estar em outro servidor, em outro Data center, em outro Cluster (de servidores) e até em outro continente.</w:t>
       </w:r>
     </w:p>
     <w:p>
@@ -5762,7 +5987,23 @@
           <w:rFonts w:cs="Times New Roman"/>
           <w:sz w:val="24"/>
         </w:rPr>
-        <w:t>Este conceito de serviços para servir aplicações está diretamente ligado ao novo paradigma programação e processamento em nuvem, da qual cada serviço possa estar fora do namespace (ambiente) da aplicação e ser chamado conforme a sua demanda.</w:t>
+        <w:t xml:space="preserve">Este conceito de serviços para servir aplicações está diretamente ligado ao novo paradigma programação e processamento em nuvem, da qual cada serviço possa estar fora do </w:t>
+      </w:r>
+      <w:proofErr w:type="spellStart"/>
+      <w:r>
+        <w:rPr>
+          <w:rFonts w:cs="Times New Roman"/>
+          <w:sz w:val="24"/>
+        </w:rPr>
+        <w:t>namespace</w:t>
+      </w:r>
+      <w:proofErr w:type="spellEnd"/>
+      <w:r>
+        <w:rPr>
+          <w:rFonts w:cs="Times New Roman"/>
+          <w:sz w:val="24"/>
+        </w:rPr>
+        <w:t xml:space="preserve"> (ambiente) da aplicação e ser chamado conforme a sua demanda.</w:t>
       </w:r>
     </w:p>
     <w:p>
@@ -5778,7 +6019,23 @@
           <w:sz w:val="24"/>
         </w:rPr>
         <w:lastRenderedPageBreak/>
-        <w:t>Devido a grande demanda de determinados serviços, essenciais a determinadas aplicações, estes precisam estar disponíveis quase que o tempo todo; porém grandes demandas pode ser um problema para os engenheiros de software, administradores de sistemas e a equipe de infraestrutura, sendo necessário aumentar a disponibilidade desse(s) serviço(s) subindo uma nova instância do mesmo (escalonamento);</w:t>
+        <w:t xml:space="preserve">Devido a grande demanda de determinados serviços, essenciais a determinadas aplicações, estes precisam estar disponíveis quase que o tempo todo; porém grandes demandas pode ser um problema para os engenheiros de software, administradores de sistemas e a equipe de infraestrutura, sendo necessário aumentar a disponibilidade </w:t>
+      </w:r>
+      <w:proofErr w:type="gramStart"/>
+      <w:r>
+        <w:rPr>
+          <w:rFonts w:cs="Times New Roman"/>
+          <w:sz w:val="24"/>
+        </w:rPr>
+        <w:t>desse(</w:t>
+      </w:r>
+      <w:proofErr w:type="gramEnd"/>
+      <w:r>
+        <w:rPr>
+          <w:rFonts w:cs="Times New Roman"/>
+          <w:sz w:val="24"/>
+        </w:rPr>
+        <w:t>s) serviço(s) subindo uma nova instância do mesmo (escalonamento);</w:t>
       </w:r>
     </w:p>
     <w:p>
@@ -5793,7 +6050,23 @@
           <w:rFonts w:cs="Times New Roman"/>
           <w:sz w:val="24"/>
         </w:rPr>
-        <w:t>O conceito de container visa resolver estes e outros problemas; se encaixa perfeitamente para a programação em microseviço, pois cada serviço fica isolado em um único container e este pode ser replicado (escalonado) conforme a demanda.</w:t>
+        <w:t xml:space="preserve">O conceito de container visa resolver estes e outros problemas; se encaixa perfeitamente para a programação em </w:t>
+      </w:r>
+      <w:proofErr w:type="spellStart"/>
+      <w:r>
+        <w:rPr>
+          <w:rFonts w:cs="Times New Roman"/>
+          <w:sz w:val="24"/>
+        </w:rPr>
+        <w:t>microseviço</w:t>
+      </w:r>
+      <w:proofErr w:type="spellEnd"/>
+      <w:r>
+        <w:rPr>
+          <w:rFonts w:cs="Times New Roman"/>
+          <w:sz w:val="24"/>
+        </w:rPr>
+        <w:t>, pois cada serviço fica isolado em um único container e este pode ser replicado (escalonado) conforme a demanda.</w:t>
       </w:r>
     </w:p>
     <w:p>
@@ -5808,7 +6081,23 @@
           <w:rFonts w:cs="Times New Roman"/>
           <w:sz w:val="24"/>
         </w:rPr>
-        <w:t xml:space="preserve"> A minha linha de pesquisa não se fundamenta na aplicação em si, mais no conceito de escalabilidade que se pode ter para cada serviço, recurso, metadados, banco de dados e outros que possam estar servindo à aplicação. Irei fazer uma aplicação para fundamentar as teorias aplicadas nesse trabalho, porém a mesma será meramente aplicável ao trabalho.</w:t>
+        <w:t xml:space="preserve"> A minha linha de pesquisa não se fundamenta na aplicação em si, mais no conceito de escalabilidade que se pode ter para cada serviço, recurso, </w:t>
+      </w:r>
+      <w:proofErr w:type="spellStart"/>
+      <w:r>
+        <w:rPr>
+          <w:rFonts w:cs="Times New Roman"/>
+          <w:sz w:val="24"/>
+        </w:rPr>
+        <w:t>metadados</w:t>
+      </w:r>
+      <w:proofErr w:type="spellEnd"/>
+      <w:r>
+        <w:rPr>
+          <w:rFonts w:cs="Times New Roman"/>
+          <w:sz w:val="24"/>
+        </w:rPr>
+        <w:t>, banco de dados e outros que possam estar servindo à aplicação. Irei fazer uma aplicação para fundamentar as teorias aplicadas nesse trabalho, porém a mesma será meramente aplicável ao trabalho.</w:t>
       </w:r>
     </w:p>
     <w:p>
@@ -5838,7 +6127,39 @@
           <w:rFonts w:cs="Times New Roman"/>
           <w:sz w:val="24"/>
         </w:rPr>
-        <w:t>No capítulo 3, irei apresentar o conceito de PaaS, plataforma como serviço e alguns outros conceitos relativos a computação em nuvem, falarei sobre modelos de programação descentralizada e os conceitos de grid, cluster e docker implementados para esse tipo de plataforma e modelo de programação.</w:t>
+        <w:t xml:space="preserve">No capítulo 3, irei apresentar o conceito de </w:t>
+      </w:r>
+      <w:proofErr w:type="spellStart"/>
+      <w:r>
+        <w:rPr>
+          <w:rFonts w:cs="Times New Roman"/>
+          <w:sz w:val="24"/>
+        </w:rPr>
+        <w:t>PaaS</w:t>
+      </w:r>
+      <w:proofErr w:type="spellEnd"/>
+      <w:r>
+        <w:rPr>
+          <w:rFonts w:cs="Times New Roman"/>
+          <w:sz w:val="24"/>
+        </w:rPr>
+        <w:t xml:space="preserve">, plataforma como serviço e alguns outros conceitos relativos a computação em nuvem, falarei sobre modelos de programação descentralizada e os conceitos de grid, cluster e </w:t>
+      </w:r>
+      <w:proofErr w:type="spellStart"/>
+      <w:r>
+        <w:rPr>
+          <w:rFonts w:cs="Times New Roman"/>
+          <w:sz w:val="24"/>
+        </w:rPr>
+        <w:t>docker</w:t>
+      </w:r>
+      <w:proofErr w:type="spellEnd"/>
+      <w:r>
+        <w:rPr>
+          <w:rFonts w:cs="Times New Roman"/>
+          <w:sz w:val="24"/>
+        </w:rPr>
+        <w:t xml:space="preserve"> implementados para esse tipo de plataforma e modelo de programação.</w:t>
       </w:r>
     </w:p>
     <w:p>
@@ -5853,7 +6174,87 @@
           <w:rFonts w:cs="Times New Roman"/>
           <w:sz w:val="24"/>
         </w:rPr>
-        <w:t>No capítulo 4, irei falar sobre alguns softwares de deploy (implementação) e os conceitos relativos a essa nova arquitetura de Paas, me fundamentarei em alguns como: o Tsuru, Vagran, Kubernet; irei fazer fundamentação teórica sobre cada plataforma, além de fazer uma breve comparação (no capítulo 4).</w:t>
+        <w:t xml:space="preserve">No capítulo 4, irei falar sobre alguns softwares de </w:t>
+      </w:r>
+      <w:proofErr w:type="spellStart"/>
+      <w:r>
+        <w:rPr>
+          <w:rFonts w:cs="Times New Roman"/>
+          <w:sz w:val="24"/>
+        </w:rPr>
+        <w:t>deploy</w:t>
+      </w:r>
+      <w:proofErr w:type="spellEnd"/>
+      <w:r>
+        <w:rPr>
+          <w:rFonts w:cs="Times New Roman"/>
+          <w:sz w:val="24"/>
+        </w:rPr>
+        <w:t xml:space="preserve"> (implementação) e os conceitos relativos a essa nova arquitetura de </w:t>
+      </w:r>
+      <w:proofErr w:type="spellStart"/>
+      <w:r>
+        <w:rPr>
+          <w:rFonts w:cs="Times New Roman"/>
+          <w:sz w:val="24"/>
+        </w:rPr>
+        <w:t>Paas</w:t>
+      </w:r>
+      <w:proofErr w:type="spellEnd"/>
+      <w:r>
+        <w:rPr>
+          <w:rFonts w:cs="Times New Roman"/>
+          <w:sz w:val="24"/>
+        </w:rPr>
+        <w:t xml:space="preserve">, me fundamentarei em alguns como: o </w:t>
+      </w:r>
+      <w:proofErr w:type="spellStart"/>
+      <w:r>
+        <w:rPr>
+          <w:rFonts w:cs="Times New Roman"/>
+          <w:sz w:val="24"/>
+        </w:rPr>
+        <w:t>Tsuru</w:t>
+      </w:r>
+      <w:proofErr w:type="spellEnd"/>
+      <w:r>
+        <w:rPr>
+          <w:rFonts w:cs="Times New Roman"/>
+          <w:sz w:val="24"/>
+        </w:rPr>
+        <w:t xml:space="preserve">, </w:t>
+      </w:r>
+      <w:proofErr w:type="spellStart"/>
+      <w:r>
+        <w:rPr>
+          <w:rFonts w:cs="Times New Roman"/>
+          <w:sz w:val="24"/>
+        </w:rPr>
+        <w:t>Vagran</w:t>
+      </w:r>
+      <w:proofErr w:type="spellEnd"/>
+      <w:r>
+        <w:rPr>
+          <w:rFonts w:cs="Times New Roman"/>
+          <w:sz w:val="24"/>
+        </w:rPr>
+        <w:t xml:space="preserve">, </w:t>
+      </w:r>
+      <w:proofErr w:type="spellStart"/>
+      <w:r>
+        <w:rPr>
+          <w:rFonts w:cs="Times New Roman"/>
+          <w:sz w:val="24"/>
+        </w:rPr>
+        <w:t>Kubernet</w:t>
+      </w:r>
+      <w:proofErr w:type="spellEnd"/>
+      <w:r>
+        <w:rPr>
+          <w:rFonts w:cs="Times New Roman"/>
+          <w:sz w:val="24"/>
+        </w:rPr>
+        <w:t>; irei fazer fundamentação teórica sobre cada plataforma, além de fazer uma breve comparação (no capítulo 4).</w:t>
       </w:r>
     </w:p>
     <w:p>
@@ -5868,7 +6269,39 @@
           <w:rFonts w:cs="Times New Roman"/>
           <w:sz w:val="24"/>
         </w:rPr>
-        <w:t>No capítulo 5, irei falar sobre sistemas escalares, ou seja sistemas operacionais que já fazem a implementação de escalabilidade de forma nativa como se fosse um verdadeiro Paas, esses sistemas foram criados para este tipo de arquitetura;</w:t>
+        <w:t xml:space="preserve">No capítulo 5, irei falar sobre sistemas escalares, </w:t>
+      </w:r>
+      <w:proofErr w:type="gramStart"/>
+      <w:r>
+        <w:rPr>
+          <w:rFonts w:cs="Times New Roman"/>
+          <w:sz w:val="24"/>
+        </w:rPr>
+        <w:t>ou seja</w:t>
+      </w:r>
+      <w:proofErr w:type="gramEnd"/>
+      <w:r>
+        <w:rPr>
+          <w:rFonts w:cs="Times New Roman"/>
+          <w:sz w:val="24"/>
+        </w:rPr>
+        <w:t xml:space="preserve"> sistemas operacionais que já fazem a implementação de escalabilidade de forma nativa como se fosse um verdadeiro </w:t>
+      </w:r>
+      <w:proofErr w:type="spellStart"/>
+      <w:r>
+        <w:rPr>
+          <w:rFonts w:cs="Times New Roman"/>
+          <w:sz w:val="24"/>
+        </w:rPr>
+        <w:t>Paas</w:t>
+      </w:r>
+      <w:proofErr w:type="spellEnd"/>
+      <w:r>
+        <w:rPr>
+          <w:rFonts w:cs="Times New Roman"/>
+          <w:sz w:val="24"/>
+        </w:rPr>
+        <w:t>, esses sistemas foram criados para este tipo de arquitetura;</w:t>
       </w:r>
     </w:p>
     <w:p>
@@ -5883,7 +6316,55 @@
           <w:rFonts w:cs="Times New Roman"/>
           <w:sz w:val="24"/>
         </w:rPr>
-        <w:t>No capítulo 6, irei fazer uma comparação teórica com pontos positivos e negativos sobre as PaaS abordadas; Irei fazer esta comparação somente no capítulo 6 e não no capítulo 4 pois faço necessário informar sobre sistemas escalares e irei fazer comparação desses com os PaaS.</w:t>
+        <w:t xml:space="preserve">No capítulo 6, irei fazer uma comparação teórica com pontos positivos e negativos sobre as </w:t>
+      </w:r>
+      <w:proofErr w:type="spellStart"/>
+      <w:r>
+        <w:rPr>
+          <w:rFonts w:cs="Times New Roman"/>
+          <w:sz w:val="24"/>
+        </w:rPr>
+        <w:t>PaaS</w:t>
+      </w:r>
+      <w:proofErr w:type="spellEnd"/>
+      <w:r>
+        <w:rPr>
+          <w:rFonts w:cs="Times New Roman"/>
+          <w:sz w:val="24"/>
+        </w:rPr>
+        <w:t xml:space="preserve"> abordadas; </w:t>
+      </w:r>
+      <w:proofErr w:type="gramStart"/>
+      <w:r>
+        <w:rPr>
+          <w:rFonts w:cs="Times New Roman"/>
+          <w:sz w:val="24"/>
+        </w:rPr>
+        <w:t>Irei</w:t>
+      </w:r>
+      <w:proofErr w:type="gramEnd"/>
+      <w:r>
+        <w:rPr>
+          <w:rFonts w:cs="Times New Roman"/>
+          <w:sz w:val="24"/>
+        </w:rPr>
+        <w:t xml:space="preserve"> fazer esta comparação somente no capítulo 6 e não no capítulo 4 pois faço necessário informar sobre sistemas escalares e irei fazer comparação desses com os </w:t>
+      </w:r>
+      <w:proofErr w:type="spellStart"/>
+      <w:r>
+        <w:rPr>
+          <w:rFonts w:cs="Times New Roman"/>
+          <w:sz w:val="24"/>
+        </w:rPr>
+        <w:t>PaaS</w:t>
+      </w:r>
+      <w:proofErr w:type="spellEnd"/>
+      <w:r>
+        <w:rPr>
+          <w:rFonts w:cs="Times New Roman"/>
+          <w:sz w:val="24"/>
+        </w:rPr>
+        <w:t>.</w:t>
       </w:r>
     </w:p>
     <w:p>
@@ -5898,7 +6379,39 @@
           <w:rFonts w:cs="Times New Roman"/>
           <w:sz w:val="24"/>
         </w:rPr>
-        <w:t>No capítlulo 7, irei abordar e fundamentar a teoria sobre programação em micro-serviço, boas práticas desse modelo de programação para o novo modelo de arquitetura descentralizado e escalável.</w:t>
+        <w:t xml:space="preserve">No </w:t>
+      </w:r>
+      <w:proofErr w:type="spellStart"/>
+      <w:r>
+        <w:rPr>
+          <w:rFonts w:cs="Times New Roman"/>
+          <w:sz w:val="24"/>
+        </w:rPr>
+        <w:t>capítlulo</w:t>
+      </w:r>
+      <w:proofErr w:type="spellEnd"/>
+      <w:r>
+        <w:rPr>
+          <w:rFonts w:cs="Times New Roman"/>
+          <w:sz w:val="24"/>
+        </w:rPr>
+        <w:t xml:space="preserve"> 7, irei abordar e fundamentar a teoria sobre programação em </w:t>
+      </w:r>
+      <w:proofErr w:type="spellStart"/>
+      <w:r>
+        <w:rPr>
+          <w:rFonts w:cs="Times New Roman"/>
+          <w:sz w:val="24"/>
+        </w:rPr>
+        <w:t>micro-serviço</w:t>
+      </w:r>
+      <w:proofErr w:type="spellEnd"/>
+      <w:r>
+        <w:rPr>
+          <w:rFonts w:cs="Times New Roman"/>
+          <w:sz w:val="24"/>
+        </w:rPr>
+        <w:t>, boas práticas desse modelo de programação para o novo modelo de arquitetura descentralizado e escalável.</w:t>
       </w:r>
     </w:p>
     <w:p>
@@ -5914,7 +6427,23 @@
           <w:sz w:val="24"/>
         </w:rPr>
         <w:lastRenderedPageBreak/>
-        <w:t>No capítulo 8, irei falar sobre o estudo de casos abordado no trabalho, farei fundamentação teórica para o motivo de meu estudo e trabalho, além de falar sobre infraestrutura relativa à este tipo de arquitetura e aplicabilidade deste modelo de computação.</w:t>
+        <w:t xml:space="preserve">No capítulo 8, irei falar sobre o estudo de casos abordado no trabalho, farei fundamentação teórica para o motivo de meu estudo e trabalho, além de falar sobre infraestrutura relativa </w:t>
+      </w:r>
+      <w:proofErr w:type="gramStart"/>
+      <w:r>
+        <w:rPr>
+          <w:rFonts w:cs="Times New Roman"/>
+          <w:sz w:val="24"/>
+        </w:rPr>
+        <w:t>à</w:t>
+      </w:r>
+      <w:proofErr w:type="gramEnd"/>
+      <w:r>
+        <w:rPr>
+          <w:rFonts w:cs="Times New Roman"/>
+          <w:sz w:val="24"/>
+        </w:rPr>
+        <w:t xml:space="preserve"> este tipo de arquitetura e aplicabilidade deste modelo de computação.</w:t>
       </w:r>
     </w:p>
     <w:p>
@@ -5929,7 +6458,23 @@
           <w:rFonts w:cs="Times New Roman"/>
           <w:sz w:val="24"/>
         </w:rPr>
-        <w:t>No capítulo 9, irei fazer a conclusão do meu trabalho; Abordando meu ponto de vista e críticas e soluções relativas à este novo modelo e paradigma de programação.</w:t>
+        <w:t xml:space="preserve">No capítulo 9, irei fazer a conclusão do meu trabalho; </w:t>
+      </w:r>
+      <w:proofErr w:type="gramStart"/>
+      <w:r>
+        <w:rPr>
+          <w:rFonts w:cs="Times New Roman"/>
+          <w:sz w:val="24"/>
+        </w:rPr>
+        <w:t>Abordando</w:t>
+      </w:r>
+      <w:proofErr w:type="gramEnd"/>
+      <w:r>
+        <w:rPr>
+          <w:rFonts w:cs="Times New Roman"/>
+          <w:sz w:val="24"/>
+        </w:rPr>
+        <w:t xml:space="preserve"> meu ponto de vista e críticas e soluções relativas à este novo modelo e paradigma de programação.</w:t>
       </w:r>
     </w:p>
     <w:p>
@@ -5949,12 +6494,12 @@
       <w:pPr>
         <w:pStyle w:val="Ttulo11"/>
       </w:pPr>
-      <w:bookmarkStart w:id="2" w:name="_Toc467757050"/>
+      <w:bookmarkStart w:id="3" w:name="_Toc467757050"/>
       <w:r>
         <w:lastRenderedPageBreak/>
         <w:t>2 COMPUTAÇÃO EM NUVEM</w:t>
       </w:r>
-      <w:bookmarkEnd w:id="2"/>
+      <w:bookmarkEnd w:id="3"/>
     </w:p>
     <w:p>
       <w:pPr>
@@ -6009,11 +6554,19 @@
           <w:sz w:val="24"/>
         </w:rPr>
       </w:pPr>
-      <w:r>
-        <w:rPr>
-          <w:sz w:val="24"/>
-        </w:rPr>
-        <w:t xml:space="preserve">sob demanda </w:t>
+      <w:proofErr w:type="gramStart"/>
+      <w:r>
+        <w:rPr>
+          <w:sz w:val="24"/>
+        </w:rPr>
+        <w:t>sob</w:t>
+      </w:r>
+      <w:proofErr w:type="gramEnd"/>
+      <w:r>
+        <w:rPr>
+          <w:sz w:val="24"/>
+        </w:rPr>
+        <w:t xml:space="preserve"> demanda </w:t>
       </w:r>
       <w:r>
         <w:rPr>
@@ -6041,11 +6594,19 @@
           <w:sz w:val="24"/>
         </w:rPr>
       </w:pPr>
-      <w:r>
-        <w:rPr>
-          <w:sz w:val="24"/>
-        </w:rPr>
-        <w:t>aplicações e serv</w:t>
+      <w:proofErr w:type="gramStart"/>
+      <w:r>
+        <w:rPr>
+          <w:sz w:val="24"/>
+        </w:rPr>
+        <w:t>aplicações</w:t>
+      </w:r>
+      <w:proofErr w:type="gramEnd"/>
+      <w:r>
+        <w:rPr>
+          <w:sz w:val="24"/>
+        </w:rPr>
+        <w:t xml:space="preserve"> e serv</w:t>
       </w:r>
       <w:r>
         <w:rPr>
@@ -6068,11 +6629,19 @@
           <w:sz w:val="24"/>
         </w:rPr>
       </w:pPr>
-      <w:r>
-        <w:rPr>
-          <w:sz w:val="24"/>
-        </w:rPr>
-        <w:t>mínimos de gerenciamento</w:t>
+      <w:proofErr w:type="gramStart"/>
+      <w:r>
+        <w:rPr>
+          <w:sz w:val="24"/>
+        </w:rPr>
+        <w:t>mínimos</w:t>
+      </w:r>
+      <w:proofErr w:type="gramEnd"/>
+      <w:r>
+        <w:rPr>
+          <w:sz w:val="24"/>
+        </w:rPr>
+        <w:t xml:space="preserve"> de gerenciamento</w:t>
       </w:r>
       <w:r>
         <w:rPr>
@@ -6105,7 +6674,21 @@
         <w:rPr>
           <w:sz w:val="24"/>
         </w:rPr>
-        <w:t>Ao invés de manter servidores e infraestrutura especializada para processamento de dados, storage de arquivos e outros serviços, utiliza-se serviços online (pode ser de outras empresas) para tal fim. Porém ao se expor a esse tipo de serviço, torna-se necessário ter algum tipo de questionamento e expertise para se manter a segurança, a confiabilidade e a privacidade desses dados.</w:t>
+        <w:t xml:space="preserve">Ao invés de manter servidores e infraestrutura especializada para processamento de dados, </w:t>
+      </w:r>
+      <w:proofErr w:type="spellStart"/>
+      <w:r>
+        <w:rPr>
+          <w:sz w:val="24"/>
+        </w:rPr>
+        <w:t>storage</w:t>
+      </w:r>
+      <w:proofErr w:type="spellEnd"/>
+      <w:r>
+        <w:rPr>
+          <w:sz w:val="24"/>
+        </w:rPr>
+        <w:t xml:space="preserve"> de arquivos e outros serviços, utiliza-se serviços online (pode ser de outras empresas) para tal fim. Porém ao se expor a esse tipo de serviço, torna-se necessário ter algum tipo de questionamento e expertise para se manter a segurança, a confiabilidade e a privacidade desses dados.</w:t>
       </w:r>
     </w:p>
     <w:p>
@@ -6173,7 +6756,7 @@
                               </w:rPr>
                               <w:t xml:space="preserve">Figure </w:t>
                             </w:r>
-                            <w:bookmarkStart w:id="3" w:name="_Toc467758273"/>
+                            <w:bookmarkStart w:id="4" w:name="_Toc467758273"/>
                             <w:r>
                               <w:rPr>
                                 <w:rFonts w:cs="Times New Roman"/>
@@ -6224,9 +6807,20 @@
                                 <w:szCs w:val="24"/>
                                 <w:lang w:val="en-US"/>
                               </w:rPr>
-                              <w:t>: Clound</w:t>
+                              <w:t xml:space="preserve">: </w:t>
                             </w:r>
-                            <w:bookmarkEnd w:id="3"/>
+                            <w:proofErr w:type="spellStart"/>
+                            <w:r>
+                              <w:rPr>
+                                <w:rFonts w:cs="Times New Roman"/>
+                                <w:sz w:val="24"/>
+                                <w:szCs w:val="24"/>
+                                <w:lang w:val="en-US"/>
+                              </w:rPr>
+                              <w:t>Clound</w:t>
+                            </w:r>
+                            <w:bookmarkEnd w:id="4"/>
+                            <w:proofErr w:type="spellEnd"/>
                             <w:r>
                               <w:rPr>
                                 <w:rFonts w:cs="Times New Roman"/>
@@ -6456,7 +7050,7 @@
           <w:szCs w:val="26"/>
         </w:rPr>
       </w:pPr>
-      <w:bookmarkStart w:id="4" w:name="_Toc467757051"/>
+      <w:bookmarkStart w:id="5" w:name="_Toc467757051"/>
       <w:r>
         <w:rPr>
           <w:sz w:val="26"/>
@@ -6465,7 +7059,7 @@
         <w:lastRenderedPageBreak/>
         <w:t>2.1 História</w:t>
       </w:r>
-      <w:bookmarkEnd w:id="4"/>
+      <w:bookmarkEnd w:id="5"/>
     </w:p>
     <w:p>
       <w:pPr>
@@ -6509,15 +7103,16 @@
           <w:color w:val="000000"/>
           <w:sz w:val="24"/>
         </w:rPr>
-        <w:t xml:space="preserve"> idé</w:t>
-      </w:r>
+        <w:t xml:space="preserve"> </w:t>
+      </w:r>
+      <w:proofErr w:type="spellStart"/>
       <w:r>
         <w:rPr>
           <w:rFonts w:eastAsia="Calibri" w:cs="Times New Roman"/>
           <w:color w:val="000000"/>
           <w:sz w:val="24"/>
         </w:rPr>
-        <w:t>ia não é tão recente</w:t>
+        <w:t>idé</w:t>
       </w:r>
       <w:r>
         <w:rPr>
@@ -6525,15 +7120,68 @@
           <w:color w:val="000000"/>
           <w:sz w:val="24"/>
         </w:rPr>
-        <w:t>,</w:t>
-      </w:r>
+        <w:t>ia</w:t>
+      </w:r>
+      <w:proofErr w:type="spellEnd"/>
       <w:r>
         <w:rPr>
           <w:rFonts w:eastAsia="Calibri" w:cs="Times New Roman"/>
           <w:color w:val="000000"/>
           <w:sz w:val="24"/>
         </w:rPr>
-        <w:t xml:space="preserve"> a ideia já existia em 1960, com Joseph Carl Robnett Licklider.</w:t>
+        <w:t xml:space="preserve"> não é tão recente</w:t>
+      </w:r>
+      <w:r>
+        <w:rPr>
+          <w:rFonts w:eastAsia="Calibri" w:cs="Times New Roman"/>
+          <w:color w:val="000000"/>
+          <w:sz w:val="24"/>
+        </w:rPr>
+        <w:t>,</w:t>
+      </w:r>
+      <w:r>
+        <w:rPr>
+          <w:rFonts w:eastAsia="Calibri" w:cs="Times New Roman"/>
+          <w:color w:val="000000"/>
+          <w:sz w:val="24"/>
+        </w:rPr>
+        <w:t xml:space="preserve"> a ideia já existia em 1960, com Joseph Carl </w:t>
+      </w:r>
+      <w:proofErr w:type="spellStart"/>
+      <w:r>
+        <w:rPr>
+          <w:rFonts w:eastAsia="Calibri" w:cs="Times New Roman"/>
+          <w:color w:val="000000"/>
+          <w:sz w:val="24"/>
+        </w:rPr>
+        <w:t>Robnett</w:t>
+      </w:r>
+      <w:proofErr w:type="spellEnd"/>
+      <w:r>
+        <w:rPr>
+          <w:rFonts w:eastAsia="Calibri" w:cs="Times New Roman"/>
+          <w:color w:val="000000"/>
+          <w:sz w:val="24"/>
+        </w:rPr>
+        <w:t xml:space="preserve"> </w:t>
+      </w:r>
+      <w:proofErr w:type="spellStart"/>
+      <w:r>
+        <w:rPr>
+          <w:rFonts w:eastAsia="Calibri" w:cs="Times New Roman"/>
+          <w:color w:val="000000"/>
+          <w:sz w:val="24"/>
+        </w:rPr>
+        <w:t>Licklider</w:t>
+      </w:r>
+      <w:proofErr w:type="spellEnd"/>
+      <w:r>
+        <w:rPr>
+          <w:rFonts w:eastAsia="Calibri" w:cs="Times New Roman"/>
+          <w:color w:val="000000"/>
+          <w:sz w:val="24"/>
+        </w:rPr>
+        <w:t>.</w:t>
       </w:r>
     </w:p>
     <w:p>
@@ -6556,6 +7204,7 @@
         </w:rPr>
         <w:t>Joseph Carl foi um dos desenvolvedores da ARPANET (</w:t>
       </w:r>
+      <w:proofErr w:type="spellStart"/>
       <w:r>
         <w:rPr>
           <w:rFonts w:eastAsia="Calibri" w:cs="Times New Roman"/>
@@ -6564,7 +7213,84 @@
           <w:color w:val="000000"/>
           <w:sz w:val="24"/>
         </w:rPr>
-        <w:t>Advanced Research Projects Agency Network</w:t>
+        <w:t>Advanced</w:t>
+      </w:r>
+      <w:proofErr w:type="spellEnd"/>
+      <w:r>
+        <w:rPr>
+          <w:rFonts w:eastAsia="Calibri" w:cs="Times New Roman"/>
+          <w:i/>
+          <w:iCs/>
+          <w:color w:val="000000"/>
+          <w:sz w:val="24"/>
+        </w:rPr>
+        <w:t xml:space="preserve"> </w:t>
+      </w:r>
+      <w:proofErr w:type="spellStart"/>
+      <w:r>
+        <w:rPr>
+          <w:rFonts w:eastAsia="Calibri" w:cs="Times New Roman"/>
+          <w:i/>
+          <w:iCs/>
+          <w:color w:val="000000"/>
+          <w:sz w:val="24"/>
+        </w:rPr>
+        <w:t>Research</w:t>
+      </w:r>
+      <w:proofErr w:type="spellEnd"/>
+      <w:r>
+        <w:rPr>
+          <w:rFonts w:eastAsia="Calibri" w:cs="Times New Roman"/>
+          <w:i/>
+          <w:iCs/>
+          <w:color w:val="000000"/>
+          <w:sz w:val="24"/>
+        </w:rPr>
+        <w:t xml:space="preserve"> </w:t>
+      </w:r>
+      <w:proofErr w:type="spellStart"/>
+      <w:r>
+        <w:rPr>
+          <w:rFonts w:eastAsia="Calibri" w:cs="Times New Roman"/>
+          <w:i/>
+          <w:iCs/>
+          <w:color w:val="000000"/>
+          <w:sz w:val="24"/>
+        </w:rPr>
+        <w:t>Projects</w:t>
+      </w:r>
+      <w:proofErr w:type="spellEnd"/>
+      <w:r>
+        <w:rPr>
+          <w:rFonts w:eastAsia="Calibri" w:cs="Times New Roman"/>
+          <w:i/>
+          <w:iCs/>
+          <w:color w:val="000000"/>
+          <w:sz w:val="24"/>
+        </w:rPr>
+        <w:t xml:space="preserve"> </w:t>
+      </w:r>
+      <w:proofErr w:type="spellStart"/>
+      <w:r>
+        <w:rPr>
+          <w:rFonts w:eastAsia="Calibri" w:cs="Times New Roman"/>
+          <w:i/>
+          <w:iCs/>
+          <w:color w:val="000000"/>
+          <w:sz w:val="24"/>
+        </w:rPr>
+        <w:t>Agency</w:t>
+      </w:r>
+      <w:proofErr w:type="spellEnd"/>
+      <w:r>
+        <w:rPr>
+          <w:rFonts w:eastAsia="Calibri" w:cs="Times New Roman"/>
+          <w:i/>
+          <w:iCs/>
+          <w:color w:val="000000"/>
+          <w:sz w:val="24"/>
+        </w:rPr>
+        <w:t xml:space="preserve"> Network</w:t>
       </w:r>
       <w:r>
         <w:rPr>
@@ -6782,7 +7508,7 @@
                                 <w:sz w:val="24"/>
                               </w:rPr>
                             </w:pPr>
-                            <w:bookmarkStart w:id="5" w:name="_Toc467758274"/>
+                            <w:bookmarkStart w:id="6" w:name="_Toc467758274"/>
                             <w:r>
                               <w:rPr>
                                 <w:rFonts w:cs="Times New Roman"/>
@@ -6833,7 +7559,7 @@
                               </w:rPr>
                               <w:t>: Joseph Carl</w:t>
                             </w:r>
-                            <w:bookmarkEnd w:id="5"/>
+                            <w:bookmarkEnd w:id="6"/>
                             <w:r>
                               <w:rPr>
                                 <w:rFonts w:cs="Times New Roman"/>
@@ -7127,8 +7853,36 @@
           <w:color w:val="000000"/>
           <w:szCs w:val="22"/>
         </w:rPr>
-        <w:t>usuários só pagam pelo que usam, sendo precursor da idéia de PaaS</w:t>
-      </w:r>
+        <w:t xml:space="preserve">usuários só pagam pelo que usam, sendo precursor da </w:t>
+      </w:r>
+      <w:proofErr w:type="spellStart"/>
+      <w:r>
+        <w:rPr>
+          <w:rFonts w:eastAsia="Calibri" w:cs="Times New Roman"/>
+          <w:color w:val="000000"/>
+          <w:szCs w:val="22"/>
+        </w:rPr>
+        <w:t>idéia</w:t>
+      </w:r>
+      <w:proofErr w:type="spellEnd"/>
+      <w:r>
+        <w:rPr>
+          <w:rFonts w:eastAsia="Calibri" w:cs="Times New Roman"/>
+          <w:color w:val="000000"/>
+          <w:szCs w:val="22"/>
+        </w:rPr>
+        <w:t xml:space="preserve"> de </w:t>
+      </w:r>
+      <w:proofErr w:type="spellStart"/>
+      <w:r>
+        <w:rPr>
+          <w:rFonts w:eastAsia="Calibri" w:cs="Times New Roman"/>
+          <w:color w:val="000000"/>
+          <w:szCs w:val="22"/>
+        </w:rPr>
+        <w:t>PaaS</w:t>
+      </w:r>
+      <w:proofErr w:type="spellEnd"/>
       <w:r>
         <w:rPr>
           <w:rFonts w:eastAsia="Calibri" w:cs="Times New Roman"/>
@@ -7214,7 +7968,7 @@
                                 <w:lang w:val="en-US"/>
                               </w:rPr>
                             </w:pPr>
-                            <w:bookmarkStart w:id="6" w:name="_Toc467758275"/>
+                            <w:bookmarkStart w:id="7" w:name="_Toc467758275"/>
                             <w:r>
                               <w:rPr>
                                 <w:sz w:val="24"/>
@@ -7267,9 +8021,18 @@
                                 <w:szCs w:val="24"/>
                                 <w:lang w:val="en-US"/>
                               </w:rPr>
-                              <w:t>: John McCarthy</w:t>
+                              <w:t xml:space="preserve">: John </w:t>
                             </w:r>
-                            <w:bookmarkEnd w:id="6"/>
+                            <w:proofErr w:type="gramStart"/>
+                            <w:r>
+                              <w:rPr>
+                                <w:sz w:val="24"/>
+                                <w:szCs w:val="24"/>
+                                <w:lang w:val="en-US"/>
+                              </w:rPr>
+                              <w:t>McCarthy</w:t>
+                            </w:r>
+                            <w:bookmarkEnd w:id="7"/>
                             <w:r>
                               <w:rPr>
                                 <w:sz w:val="24"/>
@@ -7292,7 +8055,16 @@
                                 <w:szCs w:val="24"/>
                                 <w:lang w:val="en-US"/>
                               </w:rPr>
-                              <w:t>Fonte: http://www-formal.stanford.edu/jmc/jmccolor.jpg</w:t>
+                              <w:t>Fonte</w:t>
+                            </w:r>
+                            <w:proofErr w:type="gramEnd"/>
+                            <w:r>
+                              <w:rPr>
+                                <w:sz w:val="24"/>
+                                <w:szCs w:val="24"/>
+                                <w:lang w:val="en-US"/>
+                              </w:rPr>
+                              <w:t>: http://www-formal.stanford.edu/jmc/jmccolor.jpg</w:t>
                             </w:r>
                           </w:p>
                         </w:txbxContent>
@@ -7459,7 +8231,43 @@
           <w:color w:val="000000"/>
           <w:sz w:val="24"/>
         </w:rPr>
-        <w:t>o termo computação em nuvem só veio a ser mencionado em 1997, numa palestra acadêmica do professor de sistemas da informação Ramnath Chellappa, e só foi desenvolvida no ano de 1999 com o surgimento da</w:t>
+        <w:t xml:space="preserve">o termo computação em nuvem só veio a ser mencionado em 1997, numa palestra acadêmica do professor de sistemas da informação </w:t>
+      </w:r>
+      <w:proofErr w:type="spellStart"/>
+      <w:r>
+        <w:rPr>
+          <w:rFonts w:eastAsia="Calibri" w:cs="Times New Roman"/>
+          <w:color w:val="000000"/>
+          <w:sz w:val="24"/>
+        </w:rPr>
+        <w:t>Ramnath</w:t>
+      </w:r>
+      <w:proofErr w:type="spellEnd"/>
+      <w:r>
+        <w:rPr>
+          <w:rFonts w:eastAsia="Calibri" w:cs="Times New Roman"/>
+          <w:color w:val="000000"/>
+          <w:sz w:val="24"/>
+        </w:rPr>
+        <w:t xml:space="preserve"> </w:t>
+      </w:r>
+      <w:proofErr w:type="spellStart"/>
+      <w:r>
+        <w:rPr>
+          <w:rFonts w:eastAsia="Calibri" w:cs="Times New Roman"/>
+          <w:color w:val="000000"/>
+          <w:sz w:val="24"/>
+        </w:rPr>
+        <w:t>Chellappa</w:t>
+      </w:r>
+      <w:proofErr w:type="spellEnd"/>
+      <w:r>
+        <w:rPr>
+          <w:rFonts w:eastAsia="Calibri" w:cs="Times New Roman"/>
+          <w:color w:val="000000"/>
+          <w:sz w:val="24"/>
+        </w:rPr>
+        <w:t>, e só foi desenvolvida no ano de 1999 com o surgimento da</w:t>
       </w:r>
       <w:r>
         <w:rPr>
@@ -7726,7 +8534,7 @@
                                 <w:lang w:val="en-US"/>
                               </w:rPr>
                             </w:pPr>
-                            <w:bookmarkStart w:id="7" w:name="_Toc467758276"/>
+                            <w:bookmarkStart w:id="8" w:name="_Toc467758276"/>
                             <w:r>
                               <w:rPr>
                                 <w:sz w:val="24"/>
@@ -7779,9 +8587,37 @@
                                 <w:szCs w:val="24"/>
                                 <w:lang w:val="en-US"/>
                               </w:rPr>
-                              <w:t>: Ramnath Chellappa</w:t>
+                              <w:t xml:space="preserve">: </w:t>
                             </w:r>
-                            <w:bookmarkEnd w:id="7"/>
+                            <w:proofErr w:type="spellStart"/>
+                            <w:r>
+                              <w:rPr>
+                                <w:sz w:val="24"/>
+                                <w:szCs w:val="24"/>
+                                <w:lang w:val="en-US"/>
+                              </w:rPr>
+                              <w:t>Ramnath</w:t>
+                            </w:r>
+                            <w:proofErr w:type="spellEnd"/>
+                            <w:r>
+                              <w:rPr>
+                                <w:sz w:val="24"/>
+                                <w:szCs w:val="24"/>
+                                <w:lang w:val="en-US"/>
+                              </w:rPr>
+                              <w:t xml:space="preserve"> </w:t>
+                            </w:r>
+                            <w:proofErr w:type="spellStart"/>
+                            <w:r>
+                              <w:rPr>
+                                <w:sz w:val="24"/>
+                                <w:szCs w:val="24"/>
+                                <w:lang w:val="en-US"/>
+                              </w:rPr>
+                              <w:t>Chellappa</w:t>
+                            </w:r>
+                            <w:bookmarkEnd w:id="8"/>
+                            <w:proofErr w:type="spellEnd"/>
                             <w:r>
                               <w:rPr>
                                 <w:sz w:val="24"/>
@@ -7995,7 +8831,25 @@
           <w:color w:val="000000"/>
           <w:sz w:val="24"/>
         </w:rPr>
-        <w:t xml:space="preserve"> Amazon, a Google, a IBM e a Microsoft.</w:t>
+        <w:t xml:space="preserve"> </w:t>
+      </w:r>
+      <w:proofErr w:type="spellStart"/>
+      <w:r>
+        <w:rPr>
+          <w:rFonts w:eastAsia="Calibri" w:cs="Times New Roman"/>
+          <w:color w:val="000000"/>
+          <w:sz w:val="24"/>
+        </w:rPr>
+        <w:t>Amazon</w:t>
+      </w:r>
+      <w:proofErr w:type="spellEnd"/>
+      <w:r>
+        <w:rPr>
+          <w:rFonts w:eastAsia="Calibri" w:cs="Times New Roman"/>
+          <w:color w:val="000000"/>
+          <w:sz w:val="24"/>
+        </w:rPr>
+        <w:t>, a Google, a IBM e a Microsoft.</w:t>
       </w:r>
     </w:p>
     <w:p>
@@ -8061,8 +8915,27 @@
           <w:color w:val="000000"/>
           <w:sz w:val="24"/>
         </w:rPr>
-        <w:t>Não é mais necessário, para algumas empresas, ter supercomputadores, pois o poder de processamento e os dados ficam nas nuvens. Só precisamos de dispositivos que nos dêem acesso a esses recursos. Dispositivos estes que consequentemente são mais baratos e possuem uma maior portabilidade e flexibilidade, como smartphones, </w:t>
-      </w:r>
+        <w:t xml:space="preserve">Não é mais necessário, para algumas empresas, ter supercomputadores, pois o poder de processamento e os dados ficam nas nuvens. Só precisamos de dispositivos que nos </w:t>
+      </w:r>
+      <w:proofErr w:type="spellStart"/>
+      <w:r>
+        <w:rPr>
+          <w:rFonts w:eastAsia="Calibri" w:cs="Times New Roman"/>
+          <w:color w:val="000000"/>
+          <w:sz w:val="24"/>
+        </w:rPr>
+        <w:t>dêem</w:t>
+      </w:r>
+      <w:proofErr w:type="spellEnd"/>
+      <w:r>
+        <w:rPr>
+          <w:rFonts w:eastAsia="Calibri" w:cs="Times New Roman"/>
+          <w:color w:val="000000"/>
+          <w:sz w:val="24"/>
+        </w:rPr>
+        <w:t xml:space="preserve"> acesso a esses recursos. Dispositivos estes que consequentemente são mais baratos e possuem uma maior portabilidade e flexibilidade, como smartphones, </w:t>
+      </w:r>
+      <w:proofErr w:type="spellStart"/>
       <w:r>
         <w:rPr>
           <w:rFonts w:eastAsia="Calibri" w:cs="Times New Roman"/>
@@ -8073,6 +8946,7 @@
         </w:rPr>
         <w:t>tablets</w:t>
       </w:r>
+      <w:proofErr w:type="spellEnd"/>
       <w:r>
         <w:rPr>
           <w:rFonts w:eastAsia="Calibri" w:cs="Times New Roman"/>
@@ -8081,6 +8955,7 @@
         </w:rPr>
         <w:t> e </w:t>
       </w:r>
+      <w:proofErr w:type="spellStart"/>
       <w:r>
         <w:rPr>
           <w:rFonts w:eastAsia="Calibri" w:cs="Times New Roman"/>
@@ -8091,6 +8966,7 @@
         </w:rPr>
         <w:t>netbooks</w:t>
       </w:r>
+      <w:proofErr w:type="spellEnd"/>
       <w:r>
         <w:rPr>
           <w:rFonts w:eastAsia="Calibri" w:cs="Times New Roman"/>
@@ -8117,7 +8993,7 @@
     </w:p>
     <w:p/>
     <w:p/>
-    <w:bookmarkStart w:id="8" w:name="_Toc467757052"/>
+    <w:bookmarkStart w:id="9" w:name="_Toc467757052"/>
     <w:p>
       <w:pPr>
         <w:pStyle w:val="Ttulo11"/>
@@ -8183,7 +9059,7 @@
                                 <w:szCs w:val="24"/>
                               </w:rPr>
                             </w:pPr>
-                            <w:bookmarkStart w:id="9" w:name="_Toc467758277"/>
+                            <w:bookmarkStart w:id="10" w:name="_Toc467758277"/>
                             <w:r>
                               <w:rPr>
                                 <w:sz w:val="24"/>
@@ -8248,7 +9124,7 @@
                               </w:rPr>
                               <w:t>mplementação</w:t>
                             </w:r>
-                            <w:bookmarkEnd w:id="9"/>
+                            <w:bookmarkEnd w:id="10"/>
                             <w:r>
                               <w:rPr>
                                 <w:sz w:val="24"/>
@@ -8457,7 +9333,7 @@
         </w:rPr>
         <w:t>2.2 Modelos de implantação</w:t>
       </w:r>
-      <w:bookmarkEnd w:id="8"/>
+      <w:bookmarkEnd w:id="9"/>
     </w:p>
     <w:p>
       <w:pPr>
@@ -8607,7 +9483,7 @@
         <w:pStyle w:val="Ttulo21"/>
         <w:jc w:val="center"/>
       </w:pPr>
-      <w:bookmarkStart w:id="10" w:name="_Toc467757053"/>
+      <w:bookmarkStart w:id="11" w:name="_Toc467757053"/>
       <w:r>
         <w:lastRenderedPageBreak/>
         <w:t xml:space="preserve">2.2.1 </w:t>
@@ -8615,7 +9491,7 @@
       <w:r>
         <w:t>Nuvem Pública</w:t>
       </w:r>
-      <w:bookmarkEnd w:id="10"/>
+      <w:bookmarkEnd w:id="11"/>
     </w:p>
     <w:p>
       <w:r>
@@ -8669,7 +9545,7 @@
                                 <w:szCs w:val="24"/>
                               </w:rPr>
                             </w:pPr>
-                            <w:bookmarkStart w:id="11" w:name="_Toc467758278"/>
+                            <w:bookmarkStart w:id="12" w:name="_Toc467758278"/>
                             <w:r>
                               <w:rPr>
                                 <w:sz w:val="24"/>
@@ -8720,7 +9596,7 @@
                               </w:rPr>
                               <w:t>: Nuvem pública</w:t>
                             </w:r>
-                            <w:bookmarkEnd w:id="11"/>
+                            <w:bookmarkEnd w:id="12"/>
                             <w:r>
                               <w:rPr>
                                 <w:sz w:val="24"/>
@@ -8898,7 +9774,21 @@
         <w:rPr>
           <w:sz w:val="24"/>
         </w:rPr>
-        <w:t xml:space="preserve">Uma infraestrutura de nuvem pública é disponibilizada para o público geral e é de propriedade de um provedor de serviços de web (terceirizado). Em uma nuvem pública, os recursos de computação são disponibilizados dinamicamente através do provedor e são fornecidos para seus clientes (rede própria utilizando VPNs tendo como base a infraestrutura da web); A cobrança feita pelo provedor é feita pela quantidade de recursos que o cliente utiliza (isto pode variar em contrato). </w:t>
+        <w:t xml:space="preserve">Uma infraestrutura de nuvem pública é disponibilizada para o público geral e é de propriedade de um provedor de serviços de web (terceirizado). Em uma nuvem pública, os recursos de computação são disponibilizados dinamicamente através do provedor e são fornecidos para seus clientes (rede própria utilizando </w:t>
+      </w:r>
+      <w:proofErr w:type="spellStart"/>
+      <w:r>
+        <w:rPr>
+          <w:sz w:val="24"/>
+        </w:rPr>
+        <w:t>VPNs</w:t>
+      </w:r>
+      <w:proofErr w:type="spellEnd"/>
+      <w:r>
+        <w:rPr>
+          <w:sz w:val="24"/>
+        </w:rPr>
+        <w:t xml:space="preserve"> tendo como base a infraestrutura da web); A cobrança feita pelo provedor é feita pela quantidade de recursos que o cliente utiliza (isto pode variar em contrato). </w:t>
       </w:r>
     </w:p>
     <w:p>
@@ -8938,7 +9828,7 @@
         <w:br w:type="page"/>
       </w:r>
     </w:p>
-    <w:bookmarkStart w:id="12" w:name="_Toc467757054"/>
+    <w:bookmarkStart w:id="13" w:name="_Toc467757054"/>
     <w:p>
       <w:pPr>
         <w:pStyle w:val="Ttulo21"/>
@@ -9003,7 +9893,7 @@
                                 <w:szCs w:val="24"/>
                               </w:rPr>
                             </w:pPr>
-                            <w:bookmarkStart w:id="13" w:name="_Toc467758279"/>
+                            <w:bookmarkStart w:id="14" w:name="_Toc467758279"/>
                             <w:r>
                               <w:rPr>
                                 <w:sz w:val="24"/>
@@ -9054,7 +9944,7 @@
                               </w:rPr>
                               <w:t>: Nuvem Privada</w:t>
                             </w:r>
-                            <w:bookmarkEnd w:id="13"/>
+                            <w:bookmarkEnd w:id="14"/>
                             <w:r>
                               <w:rPr>
                                 <w:sz w:val="24"/>
@@ -9241,7 +10131,7 @@
         </w:rPr>
         <w:t xml:space="preserve"> Privada</w:t>
       </w:r>
-      <w:bookmarkEnd w:id="12"/>
+      <w:bookmarkEnd w:id="13"/>
     </w:p>
     <w:p/>
     <w:p>
@@ -9315,7 +10205,7 @@
         <w:br w:type="page"/>
       </w:r>
     </w:p>
-    <w:bookmarkStart w:id="14" w:name="_Toc467757055"/>
+    <w:bookmarkStart w:id="15" w:name="_Toc467757055"/>
     <w:p>
       <w:pPr>
         <w:pStyle w:val="Ttulo21"/>
@@ -9380,7 +10270,7 @@
                                 <w:szCs w:val="24"/>
                               </w:rPr>
                             </w:pPr>
-                            <w:bookmarkStart w:id="15" w:name="_Toc467758280"/>
+                            <w:bookmarkStart w:id="16" w:name="_Toc467758280"/>
                             <w:r>
                               <w:rPr>
                                 <w:sz w:val="24"/>
@@ -9431,7 +10321,7 @@
                               </w:rPr>
                               <w:t>: Nuvem Comunitária</w:t>
                             </w:r>
-                            <w:bookmarkEnd w:id="15"/>
+                            <w:bookmarkEnd w:id="16"/>
                             <w:r>
                               <w:rPr>
                                 <w:sz w:val="24"/>
@@ -9621,7 +10511,7 @@
         </w:rPr>
         <w:t xml:space="preserve"> Comunitária</w:t>
       </w:r>
-      <w:bookmarkEnd w:id="14"/>
+      <w:bookmarkEnd w:id="15"/>
     </w:p>
     <w:p/>
     <w:p/>
@@ -9657,7 +10547,7 @@
         <w:pStyle w:val="Ttulo21"/>
         <w:jc w:val="center"/>
       </w:pPr>
-      <w:bookmarkStart w:id="16" w:name="_Toc467757056"/>
+      <w:bookmarkStart w:id="17" w:name="_Toc467757056"/>
       <w:r>
         <w:lastRenderedPageBreak/>
         <w:t xml:space="preserve">2.2.3 </w:t>
@@ -9665,7 +10555,7 @@
       <w:r>
         <w:t>Nuvem Híbrida</w:t>
       </w:r>
-      <w:bookmarkEnd w:id="16"/>
+      <w:bookmarkEnd w:id="17"/>
     </w:p>
     <w:p>
       <w:r>
@@ -9720,7 +10610,7 @@
                                 <w:szCs w:val="24"/>
                               </w:rPr>
                             </w:pPr>
-                            <w:bookmarkStart w:id="17" w:name="_Toc467758281"/>
+                            <w:bookmarkStart w:id="18" w:name="_Toc467758281"/>
                             <w:r>
                               <w:rPr>
                                 <w:sz w:val="24"/>
@@ -9771,7 +10661,7 @@
                               </w:rPr>
                               <w:t>: Modelos de Implementação</w:t>
                             </w:r>
-                            <w:bookmarkEnd w:id="17"/>
+                            <w:bookmarkEnd w:id="18"/>
                             <w:r>
                               <w:rPr>
                                 <w:sz w:val="24"/>
@@ -9988,18 +10878,26 @@
           <w:sz w:val="24"/>
         </w:rPr>
       </w:pPr>
-      <w:r>
-        <w:rPr>
-          <w:sz w:val="24"/>
-        </w:rPr>
-        <w:t>cuidadoso para serem executados e gerenciados especialmente quando é necessária a comunicação entre dois tipos diferentes de implantações em nuvem.</w:t>
+      <w:proofErr w:type="gramStart"/>
+      <w:r>
+        <w:rPr>
+          <w:sz w:val="24"/>
+        </w:rPr>
+        <w:t>cuidadoso</w:t>
+      </w:r>
+      <w:proofErr w:type="gramEnd"/>
+      <w:r>
+        <w:rPr>
+          <w:sz w:val="24"/>
+        </w:rPr>
+        <w:t xml:space="preserve"> para serem executados e gerenciados especialmente quando é necessária a comunicação entre dois tipos diferentes de implantações em nuvem.</w:t>
       </w:r>
     </w:p>
     <w:p>
       <w:pPr>
         <w:pStyle w:val="Ttulo11"/>
       </w:pPr>
-      <w:bookmarkStart w:id="18" w:name="_Toc467757057"/>
+      <w:bookmarkStart w:id="19" w:name="_Toc467757057"/>
       <w:r>
         <w:lastRenderedPageBreak/>
         <w:t xml:space="preserve">2.3 </w:t>
@@ -10007,7 +10905,7 @@
       <w:r>
         <w:t>Princípios da computação em nuvem</w:t>
       </w:r>
-      <w:bookmarkEnd w:id="18"/>
+      <w:bookmarkEnd w:id="19"/>
     </w:p>
     <w:p>
       <w:pPr>
@@ -10032,12 +10930,14 @@
           <w:sz w:val="24"/>
         </w:rPr>
       </w:pPr>
+      <w:proofErr w:type="gramStart"/>
       <w:r>
         <w:rPr>
           <w:sz w:val="24"/>
         </w:rPr>
         <w:t>características</w:t>
       </w:r>
+      <w:proofErr w:type="gramEnd"/>
       <w:r>
         <w:rPr>
           <w:sz w:val="24"/>
@@ -10108,7 +11008,21 @@
         <w:rPr>
           <w:sz w:val="24"/>
         </w:rPr>
-        <w:t xml:space="preserve"> necessidade do </w:t>
+        <w:t xml:space="preserve"> necessidade </w:t>
+      </w:r>
+      <w:proofErr w:type="gramStart"/>
+      <w:r>
+        <w:rPr>
+          <w:sz w:val="24"/>
+        </w:rPr>
+        <w:t>do</w:t>
+      </w:r>
+      <w:proofErr w:type="gramEnd"/>
+      <w:r>
+        <w:rPr>
+          <w:sz w:val="24"/>
+        </w:rPr>
+        <w:t xml:space="preserve"> </w:t>
       </w:r>
       <w:r>
         <w:rPr>
@@ -10219,11 +11133,19 @@
           <w:sz w:val="24"/>
         </w:rPr>
       </w:pPr>
-      <w:r>
-        <w:rPr>
-          <w:sz w:val="24"/>
-        </w:rPr>
-        <w:t>país, estado ou centro de dados.</w:t>
+      <w:proofErr w:type="gramStart"/>
+      <w:r>
+        <w:rPr>
+          <w:sz w:val="24"/>
+        </w:rPr>
+        <w:t>país</w:t>
+      </w:r>
+      <w:proofErr w:type="gramEnd"/>
+      <w:r>
+        <w:rPr>
+          <w:sz w:val="24"/>
+        </w:rPr>
+        <w:t>, estado ou centro de dados.</w:t>
       </w:r>
     </w:p>
     <w:p>
@@ -10301,7 +11223,21 @@
         <w:rPr>
           <w:sz w:val="24"/>
         </w:rPr>
-        <w:t>ter três componentes: escalabilidade linear, utilização on-demand e pagamento</w:t>
+        <w:t xml:space="preserve">ter três componentes: escalabilidade linear, utilização </w:t>
+      </w:r>
+      <w:proofErr w:type="spellStart"/>
+      <w:r>
+        <w:rPr>
+          <w:sz w:val="24"/>
+        </w:rPr>
+        <w:t>on-demand</w:t>
+      </w:r>
+      <w:proofErr w:type="spellEnd"/>
+      <w:r>
+        <w:rPr>
+          <w:sz w:val="24"/>
+        </w:rPr>
+        <w:t xml:space="preserve"> e pagamento</w:t>
       </w:r>
       <w:r>
         <w:rPr>
@@ -10600,7 +11536,21 @@
         <w:rPr>
           <w:sz w:val="24"/>
         </w:rPr>
-        <w:t>igada com a tolerância à falhas, da qual em último caso de não poder ser tolerante à falhas e a falha de fato ocorrer que o provedor de serviço</w:t>
+        <w:t xml:space="preserve">igada com a tolerância </w:t>
+      </w:r>
+      <w:proofErr w:type="gramStart"/>
+      <w:r>
+        <w:rPr>
+          <w:sz w:val="24"/>
+        </w:rPr>
+        <w:t>à</w:t>
+      </w:r>
+      <w:proofErr w:type="gramEnd"/>
+      <w:r>
+        <w:rPr>
+          <w:sz w:val="24"/>
+        </w:rPr>
+        <w:t xml:space="preserve"> falhas, da qual em último caso de não poder ser tolerante à falhas e a falha de fato ocorrer que o provedor de serviço</w:t>
       </w:r>
       <w:r>
         <w:rPr>
@@ -10614,7 +11564,7 @@
       <w:pPr>
         <w:pStyle w:val="Ttulo11"/>
       </w:pPr>
-      <w:bookmarkStart w:id="19" w:name="_Toc467757058"/>
+      <w:bookmarkStart w:id="20" w:name="_Toc467757058"/>
       <w:r>
         <w:lastRenderedPageBreak/>
         <w:t xml:space="preserve">2.4 </w:t>
@@ -10622,7 +11572,7 @@
       <w:r>
         <w:t>Modelos de Serviços</w:t>
       </w:r>
-      <w:bookmarkEnd w:id="19"/>
+      <w:bookmarkEnd w:id="20"/>
       <w:r>
         <w:t xml:space="preserve"> </w:t>
       </w:r>
@@ -10646,24 +11596,171 @@
           <w:color w:val="auto"/>
           <w:sz w:val="24"/>
         </w:rPr>
-        <w:t>A idé</w:t>
-      </w:r>
+        <w:t xml:space="preserve">A </w:t>
+      </w:r>
+      <w:proofErr w:type="spellStart"/>
       <w:r>
         <w:rPr>
           <w:rFonts w:cs="Times New Roman"/>
           <w:color w:val="auto"/>
           <w:sz w:val="24"/>
         </w:rPr>
-        <w:t xml:space="preserve">ia de Computação em Nuvem é composta por modelos de serviços, esses modelos são pagos conforme a necessidade e o uso dos mesmos (pay-per-use), dando ao cliente a possiblidade de usar mais ou menos recursos de acordo com sua necessidade. </w:t>
+        <w:t>idé</w:t>
       </w:r>
       <w:r>
         <w:rPr>
           <w:rFonts w:cs="Times New Roman"/>
           <w:color w:val="auto"/>
           <w:sz w:val="24"/>
+        </w:rPr>
+        <w:t>ia</w:t>
+      </w:r>
+      <w:proofErr w:type="spellEnd"/>
+      <w:r>
+        <w:rPr>
+          <w:rFonts w:cs="Times New Roman"/>
+          <w:color w:val="auto"/>
+          <w:sz w:val="24"/>
+        </w:rPr>
+        <w:t xml:space="preserve"> de Computação em Nuvem é composta por modelos de serviços, esses modelos são pagos conforme a necessidade e o uso dos mesmos (</w:t>
+      </w:r>
+      <w:proofErr w:type="spellStart"/>
+      <w:r>
+        <w:rPr>
+          <w:rFonts w:cs="Times New Roman"/>
+          <w:color w:val="auto"/>
+          <w:sz w:val="24"/>
+        </w:rPr>
+        <w:t>pay</w:t>
+      </w:r>
+      <w:proofErr w:type="spellEnd"/>
+      <w:r>
+        <w:rPr>
+          <w:rFonts w:cs="Times New Roman"/>
+          <w:color w:val="auto"/>
+          <w:sz w:val="24"/>
+        </w:rPr>
+        <w:t xml:space="preserve">-per-use), dando ao cliente a possiblidade de usar mais ou menos recursos de acordo com sua necessidade. </w:t>
+      </w:r>
+      <w:proofErr w:type="spellStart"/>
+      <w:r>
+        <w:rPr>
+          <w:rFonts w:cs="Times New Roman"/>
+          <w:color w:val="auto"/>
+          <w:sz w:val="24"/>
           <w:lang w:val="en-US"/>
         </w:rPr>
-        <w:t xml:space="preserve">Os modelos de serviços são os seguintes: </w:t>
+        <w:t>Os</w:t>
+      </w:r>
+      <w:proofErr w:type="spellEnd"/>
+      <w:r>
+        <w:rPr>
+          <w:rFonts w:cs="Times New Roman"/>
+          <w:color w:val="auto"/>
+          <w:sz w:val="24"/>
+          <w:lang w:val="en-US"/>
+        </w:rPr>
+        <w:t xml:space="preserve"> </w:t>
+      </w:r>
+      <w:proofErr w:type="spellStart"/>
+      <w:r>
+        <w:rPr>
+          <w:rFonts w:cs="Times New Roman"/>
+          <w:color w:val="auto"/>
+          <w:sz w:val="24"/>
+          <w:lang w:val="en-US"/>
+        </w:rPr>
+        <w:t>modelos</w:t>
+      </w:r>
+      <w:proofErr w:type="spellEnd"/>
+      <w:r>
+        <w:rPr>
+          <w:rFonts w:cs="Times New Roman"/>
+          <w:color w:val="auto"/>
+          <w:sz w:val="24"/>
+          <w:lang w:val="en-US"/>
+        </w:rPr>
+        <w:t xml:space="preserve"> de </w:t>
+      </w:r>
+      <w:proofErr w:type="spellStart"/>
+      <w:r>
+        <w:rPr>
+          <w:rFonts w:cs="Times New Roman"/>
+          <w:color w:val="auto"/>
+          <w:sz w:val="24"/>
+          <w:lang w:val="en-US"/>
+        </w:rPr>
+        <w:t>serviços</w:t>
+      </w:r>
+      <w:proofErr w:type="spellEnd"/>
+      <w:r>
+        <w:rPr>
+          <w:rFonts w:cs="Times New Roman"/>
+          <w:color w:val="auto"/>
+          <w:sz w:val="24"/>
+          <w:lang w:val="en-US"/>
+        </w:rPr>
+        <w:t xml:space="preserve"> </w:t>
+      </w:r>
+      <w:proofErr w:type="spellStart"/>
+      <w:r>
+        <w:rPr>
+          <w:rFonts w:cs="Times New Roman"/>
+          <w:color w:val="auto"/>
+          <w:sz w:val="24"/>
+          <w:lang w:val="en-US"/>
+        </w:rPr>
+        <w:t>são</w:t>
+      </w:r>
+      <w:proofErr w:type="spellEnd"/>
+      <w:r>
+        <w:rPr>
+          <w:rFonts w:cs="Times New Roman"/>
+          <w:color w:val="auto"/>
+          <w:sz w:val="24"/>
+          <w:lang w:val="en-US"/>
+        </w:rPr>
+        <w:t xml:space="preserve"> </w:t>
+      </w:r>
+      <w:proofErr w:type="spellStart"/>
+      <w:r>
+        <w:rPr>
+          <w:rFonts w:cs="Times New Roman"/>
+          <w:color w:val="auto"/>
+          <w:sz w:val="24"/>
+          <w:lang w:val="en-US"/>
+        </w:rPr>
+        <w:t>os</w:t>
+      </w:r>
+      <w:proofErr w:type="spellEnd"/>
+      <w:r>
+        <w:rPr>
+          <w:rFonts w:cs="Times New Roman"/>
+          <w:color w:val="auto"/>
+          <w:sz w:val="24"/>
+          <w:lang w:val="en-US"/>
+        </w:rPr>
+        <w:t xml:space="preserve"> </w:t>
+      </w:r>
+      <w:proofErr w:type="spellStart"/>
+      <w:r>
+        <w:rPr>
+          <w:rFonts w:cs="Times New Roman"/>
+          <w:color w:val="auto"/>
+          <w:sz w:val="24"/>
+          <w:lang w:val="en-US"/>
+        </w:rPr>
+        <w:t>seguintes</w:t>
+      </w:r>
+      <w:proofErr w:type="spellEnd"/>
+      <w:r>
+        <w:rPr>
+          <w:rFonts w:cs="Times New Roman"/>
+          <w:color w:val="auto"/>
+          <w:sz w:val="24"/>
+          <w:lang w:val="en-US"/>
+        </w:rPr>
+        <w:t xml:space="preserve">: </w:t>
       </w:r>
     </w:p>
     <w:p>
@@ -10710,17 +11807,15 @@
           <w:color w:val="auto"/>
           <w:sz w:val="24"/>
         </w:rPr>
-        <w:t xml:space="preserve"> (SaaS</w:t>
-      </w:r>
-      <w:bookmarkStart w:id="20" w:name="_GoBack"/>
-      <w:bookmarkEnd w:id="20"/>
+        <w:t xml:space="preserve"> (SaaS)</w:t>
+      </w:r>
       <w:r>
         <w:rPr>
           <w:rFonts w:cs="Times New Roman"/>
           <w:color w:val="auto"/>
           <w:sz w:val="24"/>
         </w:rPr>
-        <w:t>)</w:t>
+        <w:t>: um aplicativo pode ser utilizado por uma grande quantidade de usuários simultaneamente. Esse tipo de serviço é disponibilizado por provedores e acessado pelos usuários através de aplicações como o navegador. Todo o controle e gerenciamento da rede, sistemas operacionais, armazenamento e possíveis manutenções será de responsab</w:t>
       </w:r>
       <w:r>
         <w:rPr>
@@ -10728,24 +11823,18 @@
           <w:color w:val="auto"/>
           <w:sz w:val="24"/>
         </w:rPr>
-        <w:t>: um aplicativo pode ser utilizado por uma grande quantidade de usuários simultaneamente. Esse tipo de serviço é disponibilizado por provedores e acessado pelos usuários através de aplicações como o navegador. Todo o controle e gerenciamento da rede, sistemas operacionais, armazenamento e possíveis manutenções será de responsab</w:t>
-      </w:r>
+        <w:t>ilidade do provedor de serviço (</w:t>
+      </w:r>
+      <w:proofErr w:type="spellStart"/>
       <w:r>
         <w:rPr>
           <w:rFonts w:cs="Times New Roman"/>
           <w:color w:val="auto"/>
           <w:sz w:val="24"/>
         </w:rPr>
-        <w:t>ilidade do provedor de serviço (</w:t>
-      </w:r>
-      <w:r>
-        <w:rPr>
-          <w:rFonts w:cs="Times New Roman"/>
-          <w:color w:val="auto"/>
-          <w:sz w:val="24"/>
-        </w:rPr>
         <w:t>Aulbach</w:t>
       </w:r>
+      <w:proofErr w:type="spellEnd"/>
       <w:r>
         <w:rPr>
           <w:rFonts w:cs="Times New Roman"/>
@@ -10806,7 +11895,25 @@
           <w:color w:val="auto"/>
           <w:sz w:val="24"/>
         </w:rPr>
-        <w:t xml:space="preserve"> (PaaS)</w:t>
+        <w:t xml:space="preserve"> (</w:t>
+      </w:r>
+      <w:proofErr w:type="spellStart"/>
+      <w:r>
+        <w:rPr>
+          <w:rFonts w:cs="Times New Roman"/>
+          <w:color w:val="auto"/>
+          <w:sz w:val="24"/>
+        </w:rPr>
+        <w:t>PaaS</w:t>
+      </w:r>
+      <w:proofErr w:type="spellEnd"/>
+      <w:r>
+        <w:rPr>
+          <w:rFonts w:cs="Times New Roman"/>
+          <w:color w:val="auto"/>
+          <w:sz w:val="24"/>
+        </w:rPr>
+        <w:t>)</w:t>
       </w:r>
       <w:r>
         <w:rPr>
@@ -10868,7 +11975,25 @@
           <w:color w:val="auto"/>
           <w:sz w:val="24"/>
         </w:rPr>
-        <w:t>(IaaS)</w:t>
+        <w:t>(</w:t>
+      </w:r>
+      <w:proofErr w:type="spellStart"/>
+      <w:r>
+        <w:rPr>
+          <w:rFonts w:cs="Times New Roman"/>
+          <w:color w:val="auto"/>
+          <w:sz w:val="24"/>
+        </w:rPr>
+        <w:t>IaaS</w:t>
+      </w:r>
+      <w:proofErr w:type="spellEnd"/>
+      <w:r>
+        <w:rPr>
+          <w:rFonts w:cs="Times New Roman"/>
+          <w:color w:val="auto"/>
+          <w:sz w:val="24"/>
+        </w:rPr>
+        <w:t>)</w:t>
       </w:r>
       <w:r>
         <w:rPr>
@@ -11656,11 +12781,33 @@
           <w:sz w:val="24"/>
         </w:rPr>
       </w:pPr>
-      <w:r>
-        <w:rPr>
-          <w:sz w:val="24"/>
-        </w:rPr>
-        <w:t xml:space="preserve">Clound Computing. </w:t>
+      <w:proofErr w:type="spellStart"/>
+      <w:r>
+        <w:rPr>
+          <w:sz w:val="24"/>
+        </w:rPr>
+        <w:t>Clound</w:t>
+      </w:r>
+      <w:proofErr w:type="spellEnd"/>
+      <w:r>
+        <w:rPr>
+          <w:sz w:val="24"/>
+        </w:rPr>
+        <w:t xml:space="preserve"> </w:t>
+      </w:r>
+      <w:proofErr w:type="spellStart"/>
+      <w:r>
+        <w:rPr>
+          <w:sz w:val="24"/>
+        </w:rPr>
+        <w:t>Computing</w:t>
+      </w:r>
+      <w:proofErr w:type="spellEnd"/>
+      <w:r>
+        <w:rPr>
+          <w:sz w:val="24"/>
+        </w:rPr>
+        <w:t xml:space="preserve">. </w:t>
       </w:r>
       <w:r>
         <w:rPr>
@@ -11700,14 +12847,30 @@
         <w:rPr>
           <w:sz w:val="24"/>
         </w:rPr>
-        <w:t xml:space="preserve">O que é clound </w:t>
-      </w:r>
+        <w:t xml:space="preserve">O que é </w:t>
+      </w:r>
+      <w:proofErr w:type="spellStart"/>
+      <w:r>
+        <w:rPr>
+          <w:sz w:val="24"/>
+        </w:rPr>
+        <w:t>clound</w:t>
+      </w:r>
+      <w:proofErr w:type="spellEnd"/>
+      <w:r>
+        <w:rPr>
+          <w:sz w:val="24"/>
+        </w:rPr>
+        <w:t xml:space="preserve"> </w:t>
+      </w:r>
+      <w:proofErr w:type="spellStart"/>
       <w:r>
         <w:rPr>
           <w:sz w:val="24"/>
         </w:rPr>
         <w:t>computing</w:t>
       </w:r>
+      <w:proofErr w:type="spellEnd"/>
       <w:r>
         <w:rPr>
           <w:sz w:val="24"/>
@@ -11802,11 +12965,33 @@
           <w:sz w:val="24"/>
         </w:rPr>
       </w:pPr>
-      <w:r>
-        <w:rPr>
-          <w:sz w:val="24"/>
-        </w:rPr>
-        <w:t>Clound computing estamos nas nuvens voando. Disponível em &lt;http://ppgi.ci.ufpb.br/wp-content/uploads/palestra-cloud-computing.pdf&gt;. Acessado em 21/11/2016</w:t>
+      <w:proofErr w:type="spellStart"/>
+      <w:r>
+        <w:rPr>
+          <w:sz w:val="24"/>
+        </w:rPr>
+        <w:t>Clound</w:t>
+      </w:r>
+      <w:proofErr w:type="spellEnd"/>
+      <w:r>
+        <w:rPr>
+          <w:sz w:val="24"/>
+        </w:rPr>
+        <w:t xml:space="preserve"> </w:t>
+      </w:r>
+      <w:proofErr w:type="spellStart"/>
+      <w:r>
+        <w:rPr>
+          <w:sz w:val="24"/>
+        </w:rPr>
+        <w:t>computing</w:t>
+      </w:r>
+      <w:proofErr w:type="spellEnd"/>
+      <w:r>
+        <w:rPr>
+          <w:sz w:val="24"/>
+        </w:rPr>
+        <w:t xml:space="preserve"> estamos nas nuvens voando. Disponível em &lt;http://ppgi.ci.ufpb.br/wp-content/uploads/palestra-cloud-computing.pdf&gt;. Acessado em 21/11/2016</w:t>
       </w:r>
     </w:p>
     <w:p>
@@ -11840,7 +13025,79 @@
           <w:color w:val="auto"/>
           <w:sz w:val="24"/>
         </w:rPr>
-        <w:t>“The NIST Definition of Cloud Computing”. Disponível em &lt;http://nvlpubs.nist.gov/nistpubs/Legacy/SP/nistspecialpublication800-145.pdf &gt;. Acessado em 24/11/2016</w:t>
+        <w:t xml:space="preserve">“The NIST </w:t>
+      </w:r>
+      <w:proofErr w:type="spellStart"/>
+      <w:r>
+        <w:rPr>
+          <w:rFonts w:cs="Times New Roman"/>
+          <w:color w:val="auto"/>
+          <w:sz w:val="24"/>
+        </w:rPr>
+        <w:t>Definition</w:t>
+      </w:r>
+      <w:proofErr w:type="spellEnd"/>
+      <w:r>
+        <w:rPr>
+          <w:rFonts w:cs="Times New Roman"/>
+          <w:color w:val="auto"/>
+          <w:sz w:val="24"/>
+        </w:rPr>
+        <w:t xml:space="preserve"> </w:t>
+      </w:r>
+      <w:proofErr w:type="spellStart"/>
+      <w:r>
+        <w:rPr>
+          <w:rFonts w:cs="Times New Roman"/>
+          <w:color w:val="auto"/>
+          <w:sz w:val="24"/>
+        </w:rPr>
+        <w:t>of</w:t>
+      </w:r>
+      <w:proofErr w:type="spellEnd"/>
+      <w:r>
+        <w:rPr>
+          <w:rFonts w:cs="Times New Roman"/>
+          <w:color w:val="auto"/>
+          <w:sz w:val="24"/>
+        </w:rPr>
+        <w:t xml:space="preserve"> </w:t>
+      </w:r>
+      <w:proofErr w:type="spellStart"/>
+      <w:r>
+        <w:rPr>
+          <w:rFonts w:cs="Times New Roman"/>
+          <w:color w:val="auto"/>
+          <w:sz w:val="24"/>
+        </w:rPr>
+        <w:t>Cloud</w:t>
+      </w:r>
+      <w:proofErr w:type="spellEnd"/>
+      <w:r>
+        <w:rPr>
+          <w:rFonts w:cs="Times New Roman"/>
+          <w:color w:val="auto"/>
+          <w:sz w:val="24"/>
+        </w:rPr>
+        <w:t xml:space="preserve"> </w:t>
+      </w:r>
+      <w:proofErr w:type="spellStart"/>
+      <w:r>
+        <w:rPr>
+          <w:rFonts w:cs="Times New Roman"/>
+          <w:color w:val="auto"/>
+          <w:sz w:val="24"/>
+        </w:rPr>
+        <w:t>Computing</w:t>
+      </w:r>
+      <w:proofErr w:type="spellEnd"/>
+      <w:r>
+        <w:rPr>
+          <w:rFonts w:cs="Times New Roman"/>
+          <w:color w:val="auto"/>
+          <w:sz w:val="24"/>
+        </w:rPr>
+        <w:t>”. Disponível em &lt;http://nvlpubs.nist.gov/nistpubs/Legacy/SP/nistspecialpublication800-145.pdf &gt;. Acessado em 24/11/2016</w:t>
       </w:r>
     </w:p>
     <w:p>
@@ -11942,15 +13199,87 @@
           <w:color w:val="auto"/>
           <w:sz w:val="24"/>
         </w:rPr>
-        <w:t xml:space="preserve">Veras, Manoel.(2012)”Cloud Computing: Nova Arquitetura da TI”. </w:t>
-      </w:r>
+        <w:t xml:space="preserve">Veras, </w:t>
+      </w:r>
+      <w:proofErr w:type="gramStart"/>
       <w:r>
         <w:rPr>
           <w:rFonts w:cs="Times New Roman"/>
           <w:color w:val="auto"/>
           <w:sz w:val="24"/>
         </w:rPr>
-        <w:t>Editora Brasport: Rio de Janeiro, Brasil.</w:t>
+        <w:t>Manoel.(</w:t>
+      </w:r>
+      <w:proofErr w:type="gramEnd"/>
+      <w:r>
+        <w:rPr>
+          <w:rFonts w:cs="Times New Roman"/>
+          <w:color w:val="auto"/>
+          <w:sz w:val="24"/>
+        </w:rPr>
+        <w:t>2012)”</w:t>
+      </w:r>
+      <w:proofErr w:type="spellStart"/>
+      <w:r>
+        <w:rPr>
+          <w:rFonts w:cs="Times New Roman"/>
+          <w:color w:val="auto"/>
+          <w:sz w:val="24"/>
+        </w:rPr>
+        <w:t>Cloud</w:t>
+      </w:r>
+      <w:proofErr w:type="spellEnd"/>
+      <w:r>
+        <w:rPr>
+          <w:rFonts w:cs="Times New Roman"/>
+          <w:color w:val="auto"/>
+          <w:sz w:val="24"/>
+        </w:rPr>
+        <w:t xml:space="preserve"> </w:t>
+      </w:r>
+      <w:proofErr w:type="spellStart"/>
+      <w:r>
+        <w:rPr>
+          <w:rFonts w:cs="Times New Roman"/>
+          <w:color w:val="auto"/>
+          <w:sz w:val="24"/>
+        </w:rPr>
+        <w:t>Computing</w:t>
+      </w:r>
+      <w:proofErr w:type="spellEnd"/>
+      <w:r>
+        <w:rPr>
+          <w:rFonts w:cs="Times New Roman"/>
+          <w:color w:val="auto"/>
+          <w:sz w:val="24"/>
+        </w:rPr>
+        <w:t xml:space="preserve">: Nova Arquitetura da TI”. </w:t>
+      </w:r>
+      <w:r>
+        <w:rPr>
+          <w:rFonts w:cs="Times New Roman"/>
+          <w:color w:val="auto"/>
+          <w:sz w:val="24"/>
+        </w:rPr>
+        <w:t xml:space="preserve">Editora </w:t>
+      </w:r>
+      <w:proofErr w:type="spellStart"/>
+      <w:r>
+        <w:rPr>
+          <w:rFonts w:cs="Times New Roman"/>
+          <w:color w:val="auto"/>
+          <w:sz w:val="24"/>
+        </w:rPr>
+        <w:t>Brasport</w:t>
+      </w:r>
+      <w:proofErr w:type="spellEnd"/>
+      <w:r>
+        <w:rPr>
+          <w:rFonts w:cs="Times New Roman"/>
+          <w:color w:val="auto"/>
+          <w:sz w:val="24"/>
+        </w:rPr>
+        <w:t>: Rio de Janeiro, Brasil.</w:t>
       </w:r>
     </w:p>
     <w:p>
@@ -11980,7 +13309,25 @@
           <w:color w:val="auto"/>
           <w:sz w:val="24"/>
         </w:rPr>
-        <w:t xml:space="preserve">Souza, Flávio R. C.; Moreira, Leonardo O.; Machado, Javam C. Computação em Nuvem: Conceitos, Tecnologias, Aplicações e Desafios. </w:t>
+        <w:t xml:space="preserve">Souza, Flávio R. C.; Moreira, Leonardo O.; Machado, </w:t>
+      </w:r>
+      <w:proofErr w:type="spellStart"/>
+      <w:r>
+        <w:rPr>
+          <w:rFonts w:cs="Times New Roman"/>
+          <w:color w:val="auto"/>
+          <w:sz w:val="24"/>
+        </w:rPr>
+        <w:t>Javam</w:t>
+      </w:r>
+      <w:proofErr w:type="spellEnd"/>
+      <w:r>
+        <w:rPr>
+          <w:rFonts w:cs="Times New Roman"/>
+          <w:color w:val="auto"/>
+          <w:sz w:val="24"/>
+        </w:rPr>
+        <w:t xml:space="preserve"> C. Computação em Nuvem: Conceitos, Tecnologias, Aplicações e Desafios. </w:t>
       </w:r>
       <w:r>
         <w:rPr>
@@ -13324,6 +14671,7 @@
     <w:lsdException w:name="HTML Sample" w:semiHidden="1" w:unhideWhenUsed="1"/>
     <w:lsdException w:name="HTML Typewriter" w:semiHidden="1" w:unhideWhenUsed="1"/>
     <w:lsdException w:name="HTML Variable" w:semiHidden="1" w:unhideWhenUsed="1"/>
+    <w:lsdException w:name="Normal Table" w:semiHidden="1" w:unhideWhenUsed="1"/>
     <w:lsdException w:name="annotation subject" w:semiHidden="1" w:unhideWhenUsed="1"/>
     <w:lsdException w:name="No List" w:semiHidden="1" w:unhideWhenUsed="1"/>
     <w:lsdException w:name="Outline List 1" w:semiHidden="1" w:unhideWhenUsed="1"/>
@@ -13369,9 +14717,11 @@
     <w:lsdException w:name="Table Subtle 1" w:semiHidden="1" w:unhideWhenUsed="1"/>
     <w:lsdException w:name="Table Subtle 2" w:semiHidden="1" w:unhideWhenUsed="1"/>
     <w:lsdException w:name="Table Web 1" w:semiHidden="1" w:unhideWhenUsed="1"/>
+    <w:lsdException w:name="Table Web 2" w:semiHidden="1" w:unhideWhenUsed="1"/>
     <w:lsdException w:name="Table Web 3" w:semiHidden="1" w:unhideWhenUsed="1"/>
     <w:lsdException w:name="Balloon Text" w:semiHidden="1" w:unhideWhenUsed="1"/>
     <w:lsdException w:name="Table Grid" w:uiPriority="59"/>
+    <w:lsdException w:name="Table Theme" w:semiHidden="1" w:unhideWhenUsed="1"/>
     <w:lsdException w:name="Placeholder Text" w:semiHidden="1"/>
     <w:lsdException w:name="No Spacing" w:uiPriority="1" w:qFormat="1"/>
     <w:lsdException w:name="Light Shading" w:uiPriority="60"/>
@@ -14836,6 +16186,16 @@
       <w:lang w:eastAsia="en-US"/>
     </w:rPr>
   </w:style>
+  <w:style w:type="character" w:styleId="TextodoEspaoReservado">
+    <w:name w:val="Placeholder Text"/>
+    <w:basedOn w:val="Fontepargpadro"/>
+    <w:uiPriority w:val="99"/>
+    <w:semiHidden/>
+    <w:rsid w:val="008B2919"/>
+    <w:rPr>
+      <w:color w:val="808080"/>
+    </w:rPr>
+  </w:style>
 </w:styles>
 </file>
 
@@ -15105,7 +16465,7 @@
 </file>
 
 <file path=customXml/itemProps1.xml><?xml version="1.0" encoding="utf-8"?>
-<ds:datastoreItem xmlns:ds="http://schemas.openxmlformats.org/officeDocument/2006/customXml" ds:itemID="{30DF33B1-C40E-0540-98A5-ACA875A0EF3C}">
+<ds:datastoreItem xmlns:ds="http://schemas.openxmlformats.org/officeDocument/2006/customXml" ds:itemID="{626FCD45-756F-BF43-B2D8-0F481F2FCDC2}">
   <ds:schemaRefs>
     <ds:schemaRef ds:uri="http://schemas.openxmlformats.org/officeDocument/2006/bibliography"/>
   </ds:schemaRefs>

</xml_diff>

<commit_message>
refactor(Monografia): Alterando indices e adicionando topicos para o Docker
</commit_message>
<xml_diff>
--- a/Monografia_Thiago_Soares_da_Cruz_20111100428.docx
+++ b/Monografia_Thiago_Soares_da_Cruz_20111100428.docx
@@ -2894,7 +2894,7 @@
       <w:r>
         <w:fldChar w:fldCharType="separate"/>
       </w:r>
-      <w:hyperlink w:anchor="_Toc481681885" w:history="1">
+      <w:hyperlink w:anchor="_Toc482041792" w:history="1">
         <w:r>
           <w:rPr>
             <w:rStyle w:val="Hiperlink"/>
@@ -2918,7 +2918,7 @@
           <w:rPr>
             <w:noProof/>
           </w:rPr>
-          <w:instrText xml:space="preserve"> PAGEREF _Toc481681885 \h </w:instrText>
+          <w:instrText xml:space="preserve"> PAGEREF _Toc482041792 \h </w:instrText>
         </w:r>
         <w:r>
           <w:rPr>
@@ -2959,7 +2959,7 @@
           <w:lang w:eastAsia="pt-BR"/>
         </w:rPr>
       </w:pPr>
-      <w:hyperlink w:anchor="_Toc481681886" w:history="1">
+      <w:hyperlink w:anchor="_Toc482041793" w:history="1">
         <w:r>
           <w:rPr>
             <w:rStyle w:val="Hiperlink"/>
@@ -2983,7 +2983,7 @@
           <w:rPr>
             <w:noProof/>
           </w:rPr>
-          <w:instrText xml:space="preserve"> PAGEREF _Toc481681886 \h </w:instrText>
+          <w:instrText xml:space="preserve"> PAGEREF _Toc482041793 \h </w:instrText>
         </w:r>
         <w:r>
           <w:rPr>
@@ -3024,7 +3024,7 @@
           <w:lang w:eastAsia="pt-BR"/>
         </w:rPr>
       </w:pPr>
-      <w:hyperlink w:anchor="_Toc481681887" w:history="1">
+      <w:hyperlink w:anchor="_Toc482041794" w:history="1">
         <w:r>
           <w:rPr>
             <w:rStyle w:val="Hiperlink"/>
@@ -3048,7 +3048,7 @@
           <w:rPr>
             <w:noProof/>
           </w:rPr>
-          <w:instrText xml:space="preserve"> PAGEREF _Toc481681887 \h </w:instrText>
+          <w:instrText xml:space="preserve"> PAGEREF _Toc482041794 \h </w:instrText>
         </w:r>
         <w:r>
           <w:rPr>
@@ -3089,7 +3089,7 @@
           <w:lang w:eastAsia="pt-BR"/>
         </w:rPr>
       </w:pPr>
-      <w:hyperlink w:anchor="_Toc481681888" w:history="1">
+      <w:hyperlink w:anchor="_Toc482041795" w:history="1">
         <w:r>
           <w:rPr>
             <w:rStyle w:val="Hiperlink"/>
@@ -3113,7 +3113,7 @@
           <w:rPr>
             <w:noProof/>
           </w:rPr>
-          <w:instrText xml:space="preserve"> PAGEREF _Toc481681888 \h </w:instrText>
+          <w:instrText xml:space="preserve"> PAGEREF _Toc482041795 \h </w:instrText>
         </w:r>
         <w:r>
           <w:rPr>
@@ -3154,7 +3154,7 @@
           <w:lang w:eastAsia="pt-BR"/>
         </w:rPr>
       </w:pPr>
-      <w:hyperlink w:anchor="_Toc481681889" w:history="1">
+      <w:hyperlink w:anchor="_Toc482041796" w:history="1">
         <w:r>
           <w:rPr>
             <w:rStyle w:val="Hiperlink"/>
@@ -3178,7 +3178,7 @@
           <w:rPr>
             <w:noProof/>
           </w:rPr>
-          <w:instrText xml:space="preserve"> PAGEREF _Toc481681889 \h </w:instrText>
+          <w:instrText xml:space="preserve"> PAGEREF _Toc482041796 \h </w:instrText>
         </w:r>
         <w:r>
           <w:rPr>
@@ -3219,7 +3219,7 @@
           <w:lang w:eastAsia="pt-BR"/>
         </w:rPr>
       </w:pPr>
-      <w:hyperlink w:anchor="_Toc481681890" w:history="1">
+      <w:hyperlink w:anchor="_Toc482041797" w:history="1">
         <w:r>
           <w:rPr>
             <w:rStyle w:val="Hiperlink"/>
@@ -3243,7 +3243,7 @@
           <w:rPr>
             <w:noProof/>
           </w:rPr>
-          <w:instrText xml:space="preserve"> PAGEREF _Toc481681890 \h </w:instrText>
+          <w:instrText xml:space="preserve"> PAGEREF _Toc482041797 \h </w:instrText>
         </w:r>
         <w:r>
           <w:rPr>
@@ -3284,7 +3284,7 @@
           <w:lang w:eastAsia="pt-BR"/>
         </w:rPr>
       </w:pPr>
-      <w:hyperlink w:anchor="_Toc481681891" w:history="1">
+      <w:hyperlink w:anchor="_Toc482041798" w:history="1">
         <w:r>
           <w:rPr>
             <w:rStyle w:val="Hiperlink"/>
@@ -3308,7 +3308,7 @@
           <w:rPr>
             <w:noProof/>
           </w:rPr>
-          <w:instrText xml:space="preserve"> PAGEREF _Toc481681891 \h </w:instrText>
+          <w:instrText xml:space="preserve"> PAGEREF _Toc482041798 \h </w:instrText>
         </w:r>
         <w:r>
           <w:rPr>
@@ -3349,7 +3349,7 @@
           <w:lang w:eastAsia="pt-BR"/>
         </w:rPr>
       </w:pPr>
-      <w:hyperlink w:anchor="_Toc481681892" w:history="1">
+      <w:hyperlink w:anchor="_Toc482041799" w:history="1">
         <w:r>
           <w:rPr>
             <w:rStyle w:val="Hiperlink"/>
@@ -3373,7 +3373,7 @@
           <w:rPr>
             <w:noProof/>
           </w:rPr>
-          <w:instrText xml:space="preserve"> PAGEREF _Toc481681892 \h </w:instrText>
+          <w:instrText xml:space="preserve"> PAGEREF _Toc482041799 \h </w:instrText>
         </w:r>
         <w:r>
           <w:rPr>
@@ -3414,7 +3414,7 @@
           <w:lang w:eastAsia="pt-BR"/>
         </w:rPr>
       </w:pPr>
-      <w:hyperlink w:anchor="_Toc481681893" w:history="1">
+      <w:hyperlink w:anchor="_Toc482041800" w:history="1">
         <w:r>
           <w:rPr>
             <w:rStyle w:val="Hiperlink"/>
@@ -3438,7 +3438,7 @@
           <w:rPr>
             <w:noProof/>
           </w:rPr>
-          <w:instrText xml:space="preserve"> PAGEREF _Toc481681893 \h </w:instrText>
+          <w:instrText xml:space="preserve"> PAGEREF _Toc482041800 \h </w:instrText>
         </w:r>
         <w:r>
           <w:rPr>
@@ -3479,7 +3479,7 @@
           <w:lang w:eastAsia="pt-BR"/>
         </w:rPr>
       </w:pPr>
-      <w:hyperlink w:anchor="_Toc481681894" w:history="1">
+      <w:hyperlink w:anchor="_Toc482041801" w:history="1">
         <w:r>
           <w:rPr>
             <w:rStyle w:val="Hiperlink"/>
@@ -3503,7 +3503,7 @@
           <w:rPr>
             <w:noProof/>
           </w:rPr>
-          <w:instrText xml:space="preserve"> PAGEREF _Toc481681894 \h </w:instrText>
+          <w:instrText xml:space="preserve"> PAGEREF _Toc482041801 \h </w:instrText>
         </w:r>
         <w:r>
           <w:rPr>
@@ -3544,7 +3544,7 @@
           <w:lang w:eastAsia="pt-BR"/>
         </w:rPr>
       </w:pPr>
-      <w:hyperlink w:anchor="_Toc481681895" w:history="1">
+      <w:hyperlink w:anchor="_Toc482041802" w:history="1">
         <w:r>
           <w:rPr>
             <w:rStyle w:val="Hiperlink"/>
@@ -3568,7 +3568,7 @@
           <w:rPr>
             <w:noProof/>
           </w:rPr>
-          <w:instrText xml:space="preserve"> PAGEREF _Toc481681895 \h </w:instrText>
+          <w:instrText xml:space="preserve"> PAGEREF _Toc482041802 \h </w:instrText>
         </w:r>
         <w:r>
           <w:rPr>
@@ -3609,7 +3609,7 @@
           <w:lang w:eastAsia="pt-BR"/>
         </w:rPr>
       </w:pPr>
-      <w:hyperlink w:anchor="_Toc481681896" w:history="1">
+      <w:hyperlink w:anchor="_Toc482041803" w:history="1">
         <w:r>
           <w:rPr>
             <w:rStyle w:val="Hiperlink"/>
@@ -3633,7 +3633,7 @@
           <w:rPr>
             <w:noProof/>
           </w:rPr>
-          <w:instrText xml:space="preserve"> PAGEREF _Toc481681896 \h </w:instrText>
+          <w:instrText xml:space="preserve"> PAGEREF _Toc482041803 \h </w:instrText>
         </w:r>
         <w:r>
           <w:rPr>
@@ -3674,7 +3674,7 @@
           <w:lang w:eastAsia="pt-BR"/>
         </w:rPr>
       </w:pPr>
-      <w:hyperlink w:anchor="_Toc481681897" w:history="1">
+      <w:hyperlink w:anchor="_Toc482041804" w:history="1">
         <w:r>
           <w:rPr>
             <w:rStyle w:val="Hiperlink"/>
@@ -3698,7 +3698,7 @@
           <w:rPr>
             <w:noProof/>
           </w:rPr>
-          <w:instrText xml:space="preserve"> PAGEREF _Toc481681897 \h </w:instrText>
+          <w:instrText xml:space="preserve"> PAGEREF _Toc482041804 \h </w:instrText>
         </w:r>
         <w:r>
           <w:rPr>
@@ -3739,7 +3739,7 @@
           <w:lang w:eastAsia="pt-BR"/>
         </w:rPr>
       </w:pPr>
-      <w:hyperlink w:anchor="_Toc481681898" w:history="1">
+      <w:hyperlink w:anchor="_Toc482041805" w:history="1">
         <w:r>
           <w:rPr>
             <w:rStyle w:val="Hiperlink"/>
@@ -3763,7 +3763,7 @@
           <w:rPr>
             <w:noProof/>
           </w:rPr>
-          <w:instrText xml:space="preserve"> PAGEREF _Toc481681898 \h </w:instrText>
+          <w:instrText xml:space="preserve"> PAGEREF _Toc482041805 \h </w:instrText>
         </w:r>
         <w:r>
           <w:rPr>
@@ -3804,7 +3804,7 @@
           <w:lang w:eastAsia="pt-BR"/>
         </w:rPr>
       </w:pPr>
-      <w:hyperlink w:anchor="_Toc481681899" w:history="1">
+      <w:hyperlink w:anchor="_Toc482041806" w:history="1">
         <w:r>
           <w:rPr>
             <w:rStyle w:val="Hiperlink"/>
@@ -3828,7 +3828,7 @@
           <w:rPr>
             <w:noProof/>
           </w:rPr>
-          <w:instrText xml:space="preserve"> PAGEREF _Toc481681899 \h </w:instrText>
+          <w:instrText xml:space="preserve"> PAGEREF _Toc482041806 \h </w:instrText>
         </w:r>
         <w:r>
           <w:rPr>
@@ -3869,7 +3869,7 @@
           <w:lang w:eastAsia="pt-BR"/>
         </w:rPr>
       </w:pPr>
-      <w:hyperlink w:anchor="_Toc481681900" w:history="1">
+      <w:hyperlink w:anchor="_Toc482041807" w:history="1">
         <w:r>
           <w:rPr>
             <w:rStyle w:val="Hiperlink"/>
@@ -3893,7 +3893,7 @@
           <w:rPr>
             <w:noProof/>
           </w:rPr>
-          <w:instrText xml:space="preserve"> PAGEREF _Toc481681900 \h </w:instrText>
+          <w:instrText xml:space="preserve"> PAGEREF _Toc482041807 \h </w:instrText>
         </w:r>
         <w:r>
           <w:rPr>
@@ -3910,7 +3910,7 @@
           <w:rPr>
             <w:noProof/>
           </w:rPr>
-          <w:t>31</w:t>
+          <w:t>32</w:t>
         </w:r>
         <w:r>
           <w:rPr>
@@ -3934,7 +3934,7 @@
           <w:lang w:eastAsia="pt-BR"/>
         </w:rPr>
       </w:pPr>
-      <w:hyperlink w:anchor="_Toc481681901" w:history="1">
+      <w:hyperlink w:anchor="_Toc482041808" w:history="1">
         <w:r>
           <w:rPr>
             <w:rStyle w:val="Hiperlink"/>
@@ -3958,7 +3958,7 @@
           <w:rPr>
             <w:noProof/>
           </w:rPr>
-          <w:instrText xml:space="preserve"> PAGEREF _Toc481681901 \h </w:instrText>
+          <w:instrText xml:space="preserve"> PAGEREF _Toc482041808 \h </w:instrText>
         </w:r>
         <w:r>
           <w:rPr>
@@ -3975,7 +3975,7 @@
           <w:rPr>
             <w:noProof/>
           </w:rPr>
-          <w:t>33</w:t>
+          <w:t>34</w:t>
         </w:r>
         <w:r>
           <w:rPr>
@@ -3999,13 +3999,13 @@
           <w:lang w:eastAsia="pt-BR"/>
         </w:rPr>
       </w:pPr>
-      <w:hyperlink w:anchor="_Toc481681902" w:history="1">
+      <w:hyperlink w:anchor="_Toc482041809" w:history="1">
         <w:r>
           <w:rPr>
             <w:rStyle w:val="Hiperlink"/>
             <w:noProof/>
           </w:rPr>
-          <w:t>4.3 Máquinas Virtuais</w:t>
+          <w:t>4.2.1 Docker FILES</w:t>
         </w:r>
         <w:r>
           <w:rPr>
@@ -4023,7 +4023,7 @@
           <w:rPr>
             <w:noProof/>
           </w:rPr>
-          <w:instrText xml:space="preserve"> PAGEREF _Toc481681902 \h </w:instrText>
+          <w:instrText xml:space="preserve"> PAGEREF _Toc482041809 \h </w:instrText>
         </w:r>
         <w:r>
           <w:rPr>
@@ -4040,7 +4040,7 @@
           <w:rPr>
             <w:noProof/>
           </w:rPr>
-          <w:t>34</w:t>
+          <w:t>35</w:t>
         </w:r>
         <w:r>
           <w:rPr>
@@ -4064,13 +4064,13 @@
           <w:lang w:eastAsia="pt-BR"/>
         </w:rPr>
       </w:pPr>
-      <w:hyperlink w:anchor="_Toc481681903" w:history="1">
+      <w:hyperlink w:anchor="_Toc482041810" w:history="1">
         <w:r>
           <w:rPr>
             <w:rStyle w:val="Hiperlink"/>
             <w:noProof/>
           </w:rPr>
-          <w:t>5 SOFTWARES DE GERENCIAMENTO DE CONTAINERS</w:t>
+          <w:t>4.3 Máquinas Virtuais</w:t>
         </w:r>
         <w:r>
           <w:rPr>
@@ -4088,7 +4088,7 @@
           <w:rPr>
             <w:noProof/>
           </w:rPr>
-          <w:instrText xml:space="preserve"> PAGEREF _Toc481681903 \h </w:instrText>
+          <w:instrText xml:space="preserve"> PAGEREF _Toc482041810 \h </w:instrText>
         </w:r>
         <w:r>
           <w:rPr>
@@ -4105,7 +4105,7 @@
           <w:rPr>
             <w:noProof/>
           </w:rPr>
-          <w:t>35</w:t>
+          <w:t>36</w:t>
         </w:r>
         <w:r>
           <w:rPr>
@@ -4129,13 +4129,13 @@
           <w:lang w:eastAsia="pt-BR"/>
         </w:rPr>
       </w:pPr>
-      <w:hyperlink w:anchor="_Toc481681904" w:history="1">
+      <w:hyperlink w:anchor="_Toc482041811" w:history="1">
         <w:r>
           <w:rPr>
             <w:rStyle w:val="Hiperlink"/>
             <w:noProof/>
           </w:rPr>
-          <w:t>5.1 Tsuru</w:t>
+          <w:t>5 SOFTWARES DE GERENCIAMENTO DE CONTAINERS</w:t>
         </w:r>
         <w:r>
           <w:rPr>
@@ -4153,7 +4153,7 @@
           <w:rPr>
             <w:noProof/>
           </w:rPr>
-          <w:instrText xml:space="preserve"> PAGEREF _Toc481681904 \h </w:instrText>
+          <w:instrText xml:space="preserve"> PAGEREF _Toc482041811 \h </w:instrText>
         </w:r>
         <w:r>
           <w:rPr>
@@ -4170,7 +4170,7 @@
           <w:rPr>
             <w:noProof/>
           </w:rPr>
-          <w:t>36</w:t>
+          <w:t>37</w:t>
         </w:r>
         <w:r>
           <w:rPr>
@@ -4194,13 +4194,13 @@
           <w:lang w:eastAsia="pt-BR"/>
         </w:rPr>
       </w:pPr>
-      <w:hyperlink w:anchor="_Toc481681905" w:history="1">
+      <w:hyperlink w:anchor="_Toc482041812" w:history="1">
         <w:r>
           <w:rPr>
             <w:rStyle w:val="Hiperlink"/>
             <w:noProof/>
           </w:rPr>
-          <w:t>5.2 Vagran</w:t>
+          <w:t>5.1 Tsuru</w:t>
         </w:r>
         <w:r>
           <w:rPr>
@@ -4218,7 +4218,7 @@
           <w:rPr>
             <w:noProof/>
           </w:rPr>
-          <w:instrText xml:space="preserve"> PAGEREF _Toc481681905 \h </w:instrText>
+          <w:instrText xml:space="preserve"> PAGEREF _Toc482041812 \h </w:instrText>
         </w:r>
         <w:r>
           <w:rPr>
@@ -4235,7 +4235,7 @@
           <w:rPr>
             <w:noProof/>
           </w:rPr>
-          <w:t>37</w:t>
+          <w:t>38</w:t>
         </w:r>
         <w:r>
           <w:rPr>
@@ -4259,13 +4259,13 @@
           <w:lang w:eastAsia="pt-BR"/>
         </w:rPr>
       </w:pPr>
-      <w:hyperlink w:anchor="_Toc481681906" w:history="1">
+      <w:hyperlink w:anchor="_Toc482041813" w:history="1">
         <w:r>
           <w:rPr>
             <w:rStyle w:val="Hiperlink"/>
             <w:noProof/>
           </w:rPr>
-          <w:t>5.3 Kubernet</w:t>
+          <w:t>5.2 Vagran</w:t>
         </w:r>
         <w:r>
           <w:rPr>
@@ -4283,7 +4283,7 @@
           <w:rPr>
             <w:noProof/>
           </w:rPr>
-          <w:instrText xml:space="preserve"> PAGEREF _Toc481681906 \h </w:instrText>
+          <w:instrText xml:space="preserve"> PAGEREF _Toc482041813 \h </w:instrText>
         </w:r>
         <w:r>
           <w:rPr>
@@ -4300,7 +4300,7 @@
           <w:rPr>
             <w:noProof/>
           </w:rPr>
-          <w:t>38</w:t>
+          <w:t>39</w:t>
         </w:r>
         <w:r>
           <w:rPr>
@@ -4324,13 +4324,13 @@
           <w:lang w:eastAsia="pt-BR"/>
         </w:rPr>
       </w:pPr>
-      <w:hyperlink w:anchor="_Toc481681907" w:history="1">
+      <w:hyperlink w:anchor="_Toc482041814" w:history="1">
         <w:r>
           <w:rPr>
             <w:rStyle w:val="Hiperlink"/>
             <w:noProof/>
           </w:rPr>
-          <w:t>6 COMPARAÇÃO ENTRE PLATAFORMAS</w:t>
+          <w:t>5.3 Kubernet</w:t>
         </w:r>
         <w:r>
           <w:rPr>
@@ -4348,7 +4348,7 @@
           <w:rPr>
             <w:noProof/>
           </w:rPr>
-          <w:instrText xml:space="preserve"> PAGEREF _Toc481681907 \h </w:instrText>
+          <w:instrText xml:space="preserve"> PAGEREF _Toc482041814 \h </w:instrText>
         </w:r>
         <w:r>
           <w:rPr>
@@ -4365,7 +4365,7 @@
           <w:rPr>
             <w:noProof/>
           </w:rPr>
-          <w:t>39</w:t>
+          <w:t>40</w:t>
         </w:r>
         <w:r>
           <w:rPr>
@@ -4389,13 +4389,13 @@
           <w:lang w:eastAsia="pt-BR"/>
         </w:rPr>
       </w:pPr>
-      <w:hyperlink w:anchor="_Toc481681908" w:history="1">
+      <w:hyperlink w:anchor="_Toc482041815" w:history="1">
         <w:r>
           <w:rPr>
             <w:rStyle w:val="Hiperlink"/>
             <w:noProof/>
           </w:rPr>
-          <w:t>6.1 Plataformas</w:t>
+          <w:t>6 COMPARAÇÃO ENTRE PLATAFORMAS</w:t>
         </w:r>
         <w:r>
           <w:rPr>
@@ -4413,7 +4413,7 @@
           <w:rPr>
             <w:noProof/>
           </w:rPr>
-          <w:instrText xml:space="preserve"> PAGEREF _Toc481681908 \h </w:instrText>
+          <w:instrText xml:space="preserve"> PAGEREF _Toc482041815 \h </w:instrText>
         </w:r>
         <w:r>
           <w:rPr>
@@ -4430,7 +4430,7 @@
           <w:rPr>
             <w:noProof/>
           </w:rPr>
-          <w:t>40</w:t>
+          <w:t>41</w:t>
         </w:r>
         <w:r>
           <w:rPr>
@@ -4454,13 +4454,13 @@
           <w:lang w:eastAsia="pt-BR"/>
         </w:rPr>
       </w:pPr>
-      <w:hyperlink w:anchor="_Toc481681909" w:history="1">
+      <w:hyperlink w:anchor="_Toc482041816" w:history="1">
         <w:r>
           <w:rPr>
             <w:rStyle w:val="Hiperlink"/>
             <w:noProof/>
           </w:rPr>
-          <w:t>6.2 Tolerâncias à falhas</w:t>
+          <w:t>6.1 Plataformas</w:t>
         </w:r>
         <w:r>
           <w:rPr>
@@ -4478,7 +4478,7 @@
           <w:rPr>
             <w:noProof/>
           </w:rPr>
-          <w:instrText xml:space="preserve"> PAGEREF _Toc481681909 \h </w:instrText>
+          <w:instrText xml:space="preserve"> PAGEREF _Toc482041816 \h </w:instrText>
         </w:r>
         <w:r>
           <w:rPr>
@@ -4495,7 +4495,7 @@
           <w:rPr>
             <w:noProof/>
           </w:rPr>
-          <w:t>41</w:t>
+          <w:t>42</w:t>
         </w:r>
         <w:r>
           <w:rPr>
@@ -4519,13 +4519,13 @@
           <w:lang w:eastAsia="pt-BR"/>
         </w:rPr>
       </w:pPr>
-      <w:hyperlink w:anchor="_Toc481681910" w:history="1">
+      <w:hyperlink w:anchor="_Toc482041817" w:history="1">
         <w:r>
           <w:rPr>
             <w:rStyle w:val="Hiperlink"/>
             <w:noProof/>
           </w:rPr>
-          <w:t>7 PROGRAMAÇÃO EM MICROSERVIÇOS</w:t>
+          <w:t>6.2 Tolerâncias à falhas</w:t>
         </w:r>
         <w:r>
           <w:rPr>
@@ -4543,7 +4543,7 @@
           <w:rPr>
             <w:noProof/>
           </w:rPr>
-          <w:instrText xml:space="preserve"> PAGEREF _Toc481681910 \h </w:instrText>
+          <w:instrText xml:space="preserve"> PAGEREF _Toc482041817 \h </w:instrText>
         </w:r>
         <w:r>
           <w:rPr>
@@ -4560,7 +4560,7 @@
           <w:rPr>
             <w:noProof/>
           </w:rPr>
-          <w:t>42</w:t>
+          <w:t>43</w:t>
         </w:r>
         <w:r>
           <w:rPr>
@@ -4584,13 +4584,13 @@
           <w:lang w:eastAsia="pt-BR"/>
         </w:rPr>
       </w:pPr>
-      <w:hyperlink w:anchor="_Toc481681911" w:history="1">
+      <w:hyperlink w:anchor="_Toc482041818" w:history="1">
         <w:r>
           <w:rPr>
             <w:rStyle w:val="Hiperlink"/>
             <w:noProof/>
           </w:rPr>
-          <w:t>7.1 Boas práticas de programação distribuída (Doze fatores)</w:t>
+          <w:t>7 PROGRAMAÇÃO EM MICROSERVIÇOS</w:t>
         </w:r>
         <w:r>
           <w:rPr>
@@ -4608,7 +4608,7 @@
           <w:rPr>
             <w:noProof/>
           </w:rPr>
-          <w:instrText xml:space="preserve"> PAGEREF _Toc481681911 \h </w:instrText>
+          <w:instrText xml:space="preserve"> PAGEREF _Toc482041818 \h </w:instrText>
         </w:r>
         <w:r>
           <w:rPr>
@@ -4625,7 +4625,7 @@
           <w:rPr>
             <w:noProof/>
           </w:rPr>
-          <w:t>43</w:t>
+          <w:t>44</w:t>
         </w:r>
         <w:r>
           <w:rPr>
@@ -4649,13 +4649,13 @@
           <w:lang w:eastAsia="pt-BR"/>
         </w:rPr>
       </w:pPr>
-      <w:hyperlink w:anchor="_Toc481681912" w:history="1">
+      <w:hyperlink w:anchor="_Toc482041819" w:history="1">
         <w:r>
           <w:rPr>
             <w:rStyle w:val="Hiperlink"/>
             <w:noProof/>
           </w:rPr>
-          <w:t>7.2 Empregabilidade da técnica</w:t>
+          <w:t>7.1 Boas práticas de programação distribuída (Doze fatores)</w:t>
         </w:r>
         <w:r>
           <w:rPr>
@@ -4673,7 +4673,7 @@
           <w:rPr>
             <w:noProof/>
           </w:rPr>
-          <w:instrText xml:space="preserve"> PAGEREF _Toc481681912 \h </w:instrText>
+          <w:instrText xml:space="preserve"> PAGEREF _Toc482041819 \h </w:instrText>
         </w:r>
         <w:r>
           <w:rPr>
@@ -4690,7 +4690,7 @@
           <w:rPr>
             <w:noProof/>
           </w:rPr>
-          <w:t>44</w:t>
+          <w:t>45</w:t>
         </w:r>
         <w:r>
           <w:rPr>
@@ -4714,13 +4714,13 @@
           <w:lang w:eastAsia="pt-BR"/>
         </w:rPr>
       </w:pPr>
-      <w:hyperlink w:anchor="_Toc481681913" w:history="1">
+      <w:hyperlink w:anchor="_Toc482041820" w:history="1">
         <w:r>
           <w:rPr>
             <w:rStyle w:val="Hiperlink"/>
             <w:noProof/>
           </w:rPr>
-          <w:t>8 ESTUDO DE CASO</w:t>
+          <w:t>7.2 Empregabilidade da técnica</w:t>
         </w:r>
         <w:r>
           <w:rPr>
@@ -4738,7 +4738,7 @@
           <w:rPr>
             <w:noProof/>
           </w:rPr>
-          <w:instrText xml:space="preserve"> PAGEREF _Toc481681913 \h </w:instrText>
+          <w:instrText xml:space="preserve"> PAGEREF _Toc482041820 \h </w:instrText>
         </w:r>
         <w:r>
           <w:rPr>
@@ -4755,7 +4755,7 @@
           <w:rPr>
             <w:noProof/>
           </w:rPr>
-          <w:t>45</w:t>
+          <w:t>46</w:t>
         </w:r>
         <w:r>
           <w:rPr>
@@ -4779,13 +4779,13 @@
           <w:lang w:eastAsia="pt-BR"/>
         </w:rPr>
       </w:pPr>
-      <w:hyperlink w:anchor="_Toc481681914" w:history="1">
+      <w:hyperlink w:anchor="_Toc482041821" w:history="1">
         <w:r>
           <w:rPr>
             <w:rStyle w:val="Hiperlink"/>
             <w:noProof/>
           </w:rPr>
-          <w:t>8.1 Infraestrutura</w:t>
+          <w:t>8 ESTUDO DE CASO</w:t>
         </w:r>
         <w:r>
           <w:rPr>
@@ -4803,7 +4803,7 @@
           <w:rPr>
             <w:noProof/>
           </w:rPr>
-          <w:instrText xml:space="preserve"> PAGEREF _Toc481681914 \h </w:instrText>
+          <w:instrText xml:space="preserve"> PAGEREF _Toc482041821 \h </w:instrText>
         </w:r>
         <w:r>
           <w:rPr>
@@ -4820,7 +4820,7 @@
           <w:rPr>
             <w:noProof/>
           </w:rPr>
-          <w:t>46</w:t>
+          <w:t>47</w:t>
         </w:r>
         <w:r>
           <w:rPr>
@@ -4844,13 +4844,13 @@
           <w:lang w:eastAsia="pt-BR"/>
         </w:rPr>
       </w:pPr>
-      <w:hyperlink w:anchor="_Toc481681915" w:history="1">
+      <w:hyperlink w:anchor="_Toc482041822" w:history="1">
         <w:r>
           <w:rPr>
             <w:rStyle w:val="Hiperlink"/>
             <w:noProof/>
           </w:rPr>
-          <w:t>8.2 Métricas de Escalabilidade</w:t>
+          <w:t>8.1 Infraestrutura</w:t>
         </w:r>
         <w:r>
           <w:rPr>
@@ -4868,7 +4868,7 @@
           <w:rPr>
             <w:noProof/>
           </w:rPr>
-          <w:instrText xml:space="preserve"> PAGEREF _Toc481681915 \h </w:instrText>
+          <w:instrText xml:space="preserve"> PAGEREF _Toc482041822 \h </w:instrText>
         </w:r>
         <w:r>
           <w:rPr>
@@ -4885,7 +4885,7 @@
           <w:rPr>
             <w:noProof/>
           </w:rPr>
-          <w:t>47</w:t>
+          <w:t>48</w:t>
         </w:r>
         <w:r>
           <w:rPr>
@@ -4909,13 +4909,13 @@
           <w:lang w:eastAsia="pt-BR"/>
         </w:rPr>
       </w:pPr>
-      <w:hyperlink w:anchor="_Toc481681916" w:history="1">
+      <w:hyperlink w:anchor="_Toc482041823" w:history="1">
         <w:r>
           <w:rPr>
             <w:rStyle w:val="Hiperlink"/>
             <w:noProof/>
           </w:rPr>
-          <w:t>9 CONCLUSÃO</w:t>
+          <w:t>8.2 Métricas de Escalabilidade</w:t>
         </w:r>
         <w:r>
           <w:rPr>
@@ -4933,7 +4933,7 @@
           <w:rPr>
             <w:noProof/>
           </w:rPr>
-          <w:instrText xml:space="preserve"> PAGEREF _Toc481681916 \h </w:instrText>
+          <w:instrText xml:space="preserve"> PAGEREF _Toc482041823 \h </w:instrText>
         </w:r>
         <w:r>
           <w:rPr>
@@ -4950,7 +4950,7 @@
           <w:rPr>
             <w:noProof/>
           </w:rPr>
-          <w:t>48</w:t>
+          <w:t>49</w:t>
         </w:r>
         <w:r>
           <w:rPr>
@@ -4974,12 +4974,77 @@
           <w:lang w:eastAsia="pt-BR"/>
         </w:rPr>
       </w:pPr>
-      <w:hyperlink w:anchor="_Toc481681917" w:history="1">
+      <w:hyperlink w:anchor="_Toc482041824" w:history="1">
         <w:r>
           <w:rPr>
             <w:rStyle w:val="Hiperlink"/>
             <w:noProof/>
           </w:rPr>
+          <w:t>9 CONCLUSÃO</w:t>
+        </w:r>
+        <w:r>
+          <w:rPr>
+            <w:noProof/>
+          </w:rPr>
+          <w:tab/>
+        </w:r>
+        <w:r>
+          <w:rPr>
+            <w:noProof/>
+          </w:rPr>
+          <w:fldChar w:fldCharType="begin"/>
+        </w:r>
+        <w:r>
+          <w:rPr>
+            <w:noProof/>
+          </w:rPr>
+          <w:instrText xml:space="preserve"> PAGEREF _Toc482041824 \h </w:instrText>
+        </w:r>
+        <w:r>
+          <w:rPr>
+            <w:noProof/>
+          </w:rPr>
+        </w:r>
+        <w:r>
+          <w:rPr>
+            <w:noProof/>
+          </w:rPr>
+          <w:fldChar w:fldCharType="separate"/>
+        </w:r>
+        <w:r>
+          <w:rPr>
+            <w:noProof/>
+          </w:rPr>
+          <w:t>50</w:t>
+        </w:r>
+        <w:r>
+          <w:rPr>
+            <w:noProof/>
+          </w:rPr>
+          <w:fldChar w:fldCharType="end"/>
+        </w:r>
+      </w:hyperlink>
+    </w:p>
+    <w:p>
+      <w:pPr>
+        <w:pStyle w:val="Sumrio1"/>
+        <w:tabs>
+          <w:tab w:val="right" w:leader="dot" w:pos="9061"/>
+        </w:tabs>
+        <w:rPr>
+          <w:rFonts w:asciiTheme="minorHAnsi" w:eastAsiaTheme="minorEastAsia" w:hAnsiTheme="minorHAnsi" w:cstheme="minorBidi"/>
+          <w:noProof/>
+          <w:color w:val="auto"/>
+          <w:sz w:val="24"/>
+          <w:lang w:eastAsia="pt-BR"/>
+        </w:rPr>
+      </w:pPr>
+      <w:hyperlink w:anchor="_Toc482041825" w:history="1">
+        <w:r>
+          <w:rPr>
+            <w:rStyle w:val="Hiperlink"/>
+            <w:noProof/>
+          </w:rPr>
           <w:t>10 Referências</w:t>
         </w:r>
         <w:r>
@@ -4998,7 +5063,7 @@
           <w:rPr>
             <w:noProof/>
           </w:rPr>
-          <w:instrText xml:space="preserve"> PAGEREF _Toc481681917 \h </w:instrText>
+          <w:instrText xml:space="preserve"> PAGEREF _Toc482041825 \h </w:instrText>
         </w:r>
         <w:r>
           <w:rPr>
@@ -5015,7 +5080,73 @@
           <w:rPr>
             <w:noProof/>
           </w:rPr>
-          <w:t>49</w:t>
+          <w:t>51</w:t>
+        </w:r>
+        <w:r>
+          <w:rPr>
+            <w:noProof/>
+          </w:rPr>
+          <w:fldChar w:fldCharType="end"/>
+        </w:r>
+      </w:hyperlink>
+    </w:p>
+    <w:p>
+      <w:pPr>
+        <w:pStyle w:val="Sumrio1"/>
+        <w:tabs>
+          <w:tab w:val="right" w:leader="dot" w:pos="9061"/>
+        </w:tabs>
+        <w:rPr>
+          <w:rFonts w:asciiTheme="minorHAnsi" w:eastAsiaTheme="minorEastAsia" w:hAnsiTheme="minorHAnsi" w:cstheme="minorBidi"/>
+          <w:noProof/>
+          <w:color w:val="auto"/>
+          <w:sz w:val="24"/>
+          <w:lang w:eastAsia="pt-BR"/>
+        </w:rPr>
+      </w:pPr>
+      <w:hyperlink w:anchor="_Toc482041826" w:history="1">
+        <w:r>
+          <w:rPr>
+            <w:rStyle w:val="Hiperlink"/>
+            <w:rFonts w:cs="Times New Roman"/>
+            <w:noProof/>
+          </w:rPr>
+          <w:t>“Saiba como a virtualização por container revolucionou a infraestrutura de TI. Parte 2” &lt;http://3way.com.br/saiba-como-a-virtualizacao-por-container-revolucionou-a-infraestrutura-de-ti-part2/&gt;. Acessado em 03/05/2017</w:t>
+        </w:r>
+        <w:r>
+          <w:rPr>
+            <w:noProof/>
+          </w:rPr>
+          <w:tab/>
+        </w:r>
+        <w:r>
+          <w:rPr>
+            <w:noProof/>
+          </w:rPr>
+          <w:fldChar w:fldCharType="begin"/>
+        </w:r>
+        <w:r>
+          <w:rPr>
+            <w:noProof/>
+          </w:rPr>
+          <w:instrText xml:space="preserve"> PAGEREF _Toc482041826 \h </w:instrText>
+        </w:r>
+        <w:r>
+          <w:rPr>
+            <w:noProof/>
+          </w:rPr>
+        </w:r>
+        <w:r>
+          <w:rPr>
+            <w:noProof/>
+          </w:rPr>
+          <w:fldChar w:fldCharType="separate"/>
+        </w:r>
+        <w:r>
+          <w:rPr>
+            <w:noProof/>
+          </w:rPr>
+          <w:t>52</w:t>
         </w:r>
         <w:r>
           <w:rPr>
@@ -5065,7 +5196,7 @@
       <w:pPr>
         <w:pStyle w:val="Ttulo11"/>
       </w:pPr>
-      <w:bookmarkStart w:id="1" w:name="_Toc481681885"/>
+      <w:bookmarkStart w:id="1" w:name="_Toc482041792"/>
       <w:r>
         <w:rPr>
           <w:szCs w:val="28"/>
@@ -5474,7 +5605,7 @@
       <w:pPr>
         <w:pStyle w:val="Ttulo11"/>
       </w:pPr>
-      <w:bookmarkStart w:id="2" w:name="_Toc481681886"/>
+      <w:bookmarkStart w:id="2" w:name="_Toc482041793"/>
       <w:r>
         <w:lastRenderedPageBreak/>
         <w:t>2 COMPUTAÇÃO EM NUVEM</w:t>
@@ -5792,7 +5923,7 @@
           <w:szCs w:val="26"/>
         </w:rPr>
       </w:pPr>
-      <w:bookmarkStart w:id="7" w:name="_Toc481681887"/>
+      <w:bookmarkStart w:id="7" w:name="_Toc482041794"/>
       <w:r>
         <w:rPr>
           <w:sz w:val="26"/>
@@ -6830,7 +6961,7 @@
           <w:szCs w:val="26"/>
         </w:rPr>
       </w:pPr>
-      <w:bookmarkStart w:id="20" w:name="_Toc481681888"/>
+      <w:bookmarkStart w:id="20" w:name="_Toc482041795"/>
       <w:r>
         <w:rPr>
           <w:noProof/>
@@ -6901,8 +7032,6 @@
                             <w:r>
                               <w:t>: Modelos de Implementação F</w:t>
                             </w:r>
-                            <w:bookmarkStart w:id="23" w:name="_GoBack"/>
-                            <w:bookmarkEnd w:id="23"/>
                             <w:r>
                               <w:t>onte: http://www.vividdynamics.com/wp-content/uploads/2013/12/cloud-hosting.jpg</w:t>
                             </w:r>
@@ -6939,8 +7068,8 @@
                           <w:sz w:val="28"/>
                         </w:rPr>
                       </w:pPr>
-                      <w:bookmarkStart w:id="24" w:name="_Toc482039821"/>
-                      <w:bookmarkStart w:id="25" w:name="_Toc482039963"/>
+                      <w:bookmarkStart w:id="23" w:name="_Toc482039821"/>
+                      <w:bookmarkStart w:id="24" w:name="_Toc482039963"/>
                       <w:r>
                         <w:t xml:space="preserve">Figura </w:t>
                       </w:r>
@@ -6955,13 +7084,11 @@
                       <w:r>
                         <w:t>: Modelos de Implementação F</w:t>
                       </w:r>
-                      <w:bookmarkStart w:id="26" w:name="_GoBack"/>
-                      <w:bookmarkEnd w:id="26"/>
                       <w:r>
                         <w:t>onte: http://www.vividdynamics.com/wp-content/uploads/2013/12/cloud-hosting.jpg</w:t>
                       </w:r>
+                      <w:bookmarkEnd w:id="23"/>
                       <w:bookmarkEnd w:id="24"/>
-                      <w:bookmarkEnd w:id="25"/>
                     </w:p>
                   </w:txbxContent>
                 </v:textbox>
@@ -7186,12 +7313,12 @@
         <w:pStyle w:val="Ttulo21"/>
         <w:jc w:val="center"/>
       </w:pPr>
-      <w:bookmarkStart w:id="27" w:name="_Toc481681889"/>
+      <w:bookmarkStart w:id="25" w:name="_Toc482041796"/>
       <w:r>
         <w:lastRenderedPageBreak/>
         <w:t>2.2.1 Nuvem Pública</w:t>
       </w:r>
-      <w:bookmarkEnd w:id="27"/>
+      <w:bookmarkEnd w:id="25"/>
     </w:p>
     <w:p>
       <w:r>
@@ -7244,8 +7371,8 @@
                                 <w:sz w:val="22"/>
                               </w:rPr>
                             </w:pPr>
-                            <w:bookmarkStart w:id="28" w:name="_Toc482039822"/>
-                            <w:bookmarkStart w:id="29" w:name="_Toc482039964"/>
+                            <w:bookmarkStart w:id="26" w:name="_Toc482039822"/>
+                            <w:bookmarkStart w:id="27" w:name="_Toc482039964"/>
                             <w:r>
                               <w:t xml:space="preserve">Figura </w:t>
                             </w:r>
@@ -7260,8 +7387,8 @@
                             <w:r>
                               <w:t>: Nuvem pública Fonte: http://www.ximedica.info/images/uploads/the_cloud-resized-600.jpg</w:t>
                             </w:r>
-                            <w:bookmarkEnd w:id="28"/>
-                            <w:bookmarkEnd w:id="29"/>
+                            <w:bookmarkEnd w:id="26"/>
+                            <w:bookmarkEnd w:id="27"/>
                           </w:p>
                         </w:txbxContent>
                       </wps:txbx>
@@ -7290,8 +7417,8 @@
                           <w:sz w:val="22"/>
                         </w:rPr>
                       </w:pPr>
-                      <w:bookmarkStart w:id="30" w:name="_Toc482039822"/>
-                      <w:bookmarkStart w:id="31" w:name="_Toc482039964"/>
+                      <w:bookmarkStart w:id="28" w:name="_Toc482039822"/>
+                      <w:bookmarkStart w:id="29" w:name="_Toc482039964"/>
                       <w:r>
                         <w:t xml:space="preserve">Figura </w:t>
                       </w:r>
@@ -7306,8 +7433,8 @@
                       <w:r>
                         <w:t>: Nuvem pública Fonte: http://www.ximedica.info/images/uploads/the_cloud-resized-600.jpg</w:t>
                       </w:r>
-                      <w:bookmarkEnd w:id="30"/>
-                      <w:bookmarkEnd w:id="31"/>
+                      <w:bookmarkEnd w:id="28"/>
+                      <w:bookmarkEnd w:id="29"/>
                     </w:p>
                   </w:txbxContent>
                 </v:textbox>
@@ -7437,7 +7564,7 @@
           <w:szCs w:val="28"/>
         </w:rPr>
       </w:pPr>
-      <w:bookmarkStart w:id="32" w:name="_Toc481681890"/>
+      <w:bookmarkStart w:id="30" w:name="_Toc482041797"/>
       <w:r>
         <w:rPr>
           <w:noProof/>
@@ -7492,8 +7619,8 @@
                                 <w:szCs w:val="26"/>
                               </w:rPr>
                             </w:pPr>
-                            <w:bookmarkStart w:id="33" w:name="_Toc482039823"/>
-                            <w:bookmarkStart w:id="34" w:name="_Toc482039965"/>
+                            <w:bookmarkStart w:id="31" w:name="_Toc482039823"/>
+                            <w:bookmarkStart w:id="32" w:name="_Toc482039965"/>
                             <w:r>
                               <w:t xml:space="preserve">Figura </w:t>
                             </w:r>
@@ -7508,8 +7635,8 @@
                             <w:r>
                               <w:t>: Nuvem Privada Fonte: https://web-material3.yokogawa.com/image_8952.jpg</w:t>
                             </w:r>
-                            <w:bookmarkEnd w:id="33"/>
-                            <w:bookmarkEnd w:id="34"/>
+                            <w:bookmarkEnd w:id="31"/>
+                            <w:bookmarkEnd w:id="32"/>
                           </w:p>
                         </w:txbxContent>
                       </wps:txbx>
@@ -7547,8 +7674,8 @@
                           <w:szCs w:val="26"/>
                         </w:rPr>
                       </w:pPr>
-                      <w:bookmarkStart w:id="35" w:name="_Toc482039823"/>
-                      <w:bookmarkStart w:id="36" w:name="_Toc482039965"/>
+                      <w:bookmarkStart w:id="33" w:name="_Toc482039823"/>
+                      <w:bookmarkStart w:id="34" w:name="_Toc482039965"/>
                       <w:r>
                         <w:t xml:space="preserve">Figura </w:t>
                       </w:r>
@@ -7563,8 +7690,8 @@
                       <w:r>
                         <w:t>: Nuvem Privada Fonte: https://web-material3.yokogawa.com/image_8952.jpg</w:t>
                       </w:r>
-                      <w:bookmarkEnd w:id="35"/>
-                      <w:bookmarkEnd w:id="36"/>
+                      <w:bookmarkEnd w:id="33"/>
+                      <w:bookmarkEnd w:id="34"/>
                     </w:p>
                   </w:txbxContent>
                 </v:textbox>
@@ -7649,7 +7776,7 @@
         </w:rPr>
         <w:t xml:space="preserve"> Privada</w:t>
       </w:r>
-      <w:bookmarkEnd w:id="32"/>
+      <w:bookmarkEnd w:id="30"/>
     </w:p>
     <w:p/>
     <w:p>
@@ -7732,7 +7859,7 @@
           <w:szCs w:val="28"/>
         </w:rPr>
       </w:pPr>
-      <w:bookmarkStart w:id="37" w:name="_Toc481681891"/>
+      <w:bookmarkStart w:id="35" w:name="_Toc482041798"/>
       <w:r>
         <w:rPr>
           <w:noProof/>
@@ -7787,8 +7914,8 @@
                                 <w:szCs w:val="26"/>
                               </w:rPr>
                             </w:pPr>
-                            <w:bookmarkStart w:id="38" w:name="_Toc482039824"/>
-                            <w:bookmarkStart w:id="39" w:name="_Toc482039966"/>
+                            <w:bookmarkStart w:id="36" w:name="_Toc482039824"/>
+                            <w:bookmarkStart w:id="37" w:name="_Toc482039966"/>
                             <w:r>
                               <w:t xml:space="preserve">Figura </w:t>
                             </w:r>
@@ -7803,8 +7930,8 @@
                             <w:r>
                               <w:t>: Nuvem Comunitária Fonte: https://lh4.googleusercontent.com/NWf67CzmfbXLVsj60ZRyC-eX-UcdAt3ITRZcgedyN4dBbGU0BOWdCSNdtuqz9DxZ4fHNC6GLnUlreeoRX__8c07l61YMMoY3zxKJvMkbFfx92vjjDYLm1ai2STm0h4XQfA</w:t>
                             </w:r>
-                            <w:bookmarkEnd w:id="38"/>
-                            <w:bookmarkEnd w:id="39"/>
+                            <w:bookmarkEnd w:id="36"/>
+                            <w:bookmarkEnd w:id="37"/>
                           </w:p>
                         </w:txbxContent>
                       </wps:txbx>
@@ -7836,8 +7963,8 @@
                           <w:szCs w:val="26"/>
                         </w:rPr>
                       </w:pPr>
-                      <w:bookmarkStart w:id="40" w:name="_Toc482039824"/>
-                      <w:bookmarkStart w:id="41" w:name="_Toc482039966"/>
+                      <w:bookmarkStart w:id="38" w:name="_Toc482039824"/>
+                      <w:bookmarkStart w:id="39" w:name="_Toc482039966"/>
                       <w:r>
                         <w:t xml:space="preserve">Figura </w:t>
                       </w:r>
@@ -7852,8 +7979,8 @@
                       <w:r>
                         <w:t>: Nuvem Comunitária Fonte: https://lh4.googleusercontent.com/NWf67CzmfbXLVsj60ZRyC-eX-UcdAt3ITRZcgedyN4dBbGU0BOWdCSNdtuqz9DxZ4fHNC6GLnUlreeoRX__8c07l61YMMoY3zxKJvMkbFfx92vjjDYLm1ai2STm0h4XQfA</w:t>
                       </w:r>
-                      <w:bookmarkEnd w:id="40"/>
-                      <w:bookmarkEnd w:id="41"/>
+                      <w:bookmarkEnd w:id="38"/>
+                      <w:bookmarkEnd w:id="39"/>
                     </w:p>
                   </w:txbxContent>
                 </v:textbox>
@@ -7938,7 +8065,7 @@
         </w:rPr>
         <w:t xml:space="preserve"> Comunitária</w:t>
       </w:r>
-      <w:bookmarkEnd w:id="37"/>
+      <w:bookmarkEnd w:id="35"/>
     </w:p>
     <w:p/>
     <w:p>
@@ -7984,12 +8111,12 @@
         <w:pStyle w:val="Ttulo21"/>
         <w:jc w:val="center"/>
       </w:pPr>
-      <w:bookmarkStart w:id="42" w:name="_Toc481681892"/>
+      <w:bookmarkStart w:id="40" w:name="_Toc482041799"/>
       <w:r>
         <w:lastRenderedPageBreak/>
         <w:t>2.2.3 Nuvem Híbrida</w:t>
       </w:r>
-      <w:bookmarkEnd w:id="42"/>
+      <w:bookmarkEnd w:id="40"/>
     </w:p>
     <w:p>
       <w:r>
@@ -8042,8 +8169,8 @@
                                 <w:sz w:val="22"/>
                               </w:rPr>
                             </w:pPr>
-                            <w:bookmarkStart w:id="43" w:name="_Toc482039825"/>
-                            <w:bookmarkStart w:id="44" w:name="_Toc482039967"/>
+                            <w:bookmarkStart w:id="41" w:name="_Toc482039825"/>
+                            <w:bookmarkStart w:id="42" w:name="_Toc482039967"/>
                             <w:r>
                               <w:t xml:space="preserve">Figura </w:t>
                             </w:r>
@@ -8058,8 +8185,8 @@
                             <w:r>
                               <w:t>: Modelos de Implementação Fonte: https://puserscontentstorage.blob.core.windows.net/userimages/de1cc483-bb71-4170-bd25-0c04f167acf5/c9851e30-da98-4765-92bb-d33ca089ff49image32.png</w:t>
                             </w:r>
-                            <w:bookmarkEnd w:id="43"/>
-                            <w:bookmarkEnd w:id="44"/>
+                            <w:bookmarkEnd w:id="41"/>
+                            <w:bookmarkEnd w:id="42"/>
                           </w:p>
                         </w:txbxContent>
                       </wps:txbx>
@@ -8088,8 +8215,8 @@
                           <w:sz w:val="22"/>
                         </w:rPr>
                       </w:pPr>
-                      <w:bookmarkStart w:id="45" w:name="_Toc482039825"/>
-                      <w:bookmarkStart w:id="46" w:name="_Toc482039967"/>
+                      <w:bookmarkStart w:id="43" w:name="_Toc482039825"/>
+                      <w:bookmarkStart w:id="44" w:name="_Toc482039967"/>
                       <w:r>
                         <w:t xml:space="preserve">Figura </w:t>
                       </w:r>
@@ -8104,8 +8231,8 @@
                       <w:r>
                         <w:t>: Modelos de Implementação Fonte: https://puserscontentstorage.blob.core.windows.net/userimages/de1cc483-bb71-4170-bd25-0c04f167acf5/c9851e30-da98-4765-92bb-d33ca089ff49image32.png</w:t>
                       </w:r>
-                      <w:bookmarkEnd w:id="45"/>
-                      <w:bookmarkEnd w:id="46"/>
+                      <w:bookmarkEnd w:id="43"/>
+                      <w:bookmarkEnd w:id="44"/>
                     </w:p>
                   </w:txbxContent>
                 </v:textbox>
@@ -8236,12 +8363,12 @@
       <w:pPr>
         <w:pStyle w:val="Ttulo11"/>
       </w:pPr>
-      <w:bookmarkStart w:id="47" w:name="_Toc481681893"/>
+      <w:bookmarkStart w:id="45" w:name="_Toc482041800"/>
       <w:r>
         <w:lastRenderedPageBreak/>
         <w:t>2.3 Princípios da computação em nuvem</w:t>
       </w:r>
-      <w:bookmarkEnd w:id="47"/>
+      <w:bookmarkEnd w:id="45"/>
     </w:p>
     <w:p>
       <w:pPr>
@@ -8479,12 +8606,12 @@
       <w:pPr>
         <w:pStyle w:val="Ttulo11"/>
       </w:pPr>
-      <w:bookmarkStart w:id="48" w:name="_Toc481681894"/>
+      <w:bookmarkStart w:id="46" w:name="_Toc482041801"/>
       <w:r>
         <w:lastRenderedPageBreak/>
         <w:t>2.4 Modelos de Serviços</w:t>
       </w:r>
-      <w:bookmarkEnd w:id="48"/>
+      <w:bookmarkEnd w:id="46"/>
       <w:r>
         <w:t xml:space="preserve"> </w:t>
       </w:r>
@@ -8688,8 +8815,8 @@
                                 <w:szCs w:val="21"/>
                               </w:rPr>
                             </w:pPr>
-                            <w:bookmarkStart w:id="49" w:name="_Toc482039826"/>
-                            <w:bookmarkStart w:id="50" w:name="_Toc482039968"/>
+                            <w:bookmarkStart w:id="47" w:name="_Toc482039826"/>
+                            <w:bookmarkStart w:id="48" w:name="_Toc482039968"/>
                             <w:r>
                               <w:t xml:space="preserve">Figura </w:t>
                             </w:r>
@@ -8704,8 +8831,8 @@
                             <w:r>
                               <w:t>: Modelos de Serviço Fonte: http://ftp.unipar.br/~seinpar/2013/artigos/Rogerio%20Schueroff%20Vandresen.pdf</w:t>
                             </w:r>
-                            <w:bookmarkEnd w:id="49"/>
-                            <w:bookmarkEnd w:id="50"/>
+                            <w:bookmarkEnd w:id="47"/>
+                            <w:bookmarkEnd w:id="48"/>
                           </w:p>
                         </w:txbxContent>
                       </wps:txbx>
@@ -8737,8 +8864,8 @@
                           <w:szCs w:val="21"/>
                         </w:rPr>
                       </w:pPr>
-                      <w:bookmarkStart w:id="51" w:name="_Toc482039826"/>
-                      <w:bookmarkStart w:id="52" w:name="_Toc482039968"/>
+                      <w:bookmarkStart w:id="49" w:name="_Toc482039826"/>
+                      <w:bookmarkStart w:id="50" w:name="_Toc482039968"/>
                       <w:r>
                         <w:t xml:space="preserve">Figura </w:t>
                       </w:r>
@@ -8753,8 +8880,8 @@
                       <w:r>
                         <w:t>: Modelos de Serviço Fonte: http://ftp.unipar.br/~seinpar/2013/artigos/Rogerio%20Schueroff%20Vandresen.pdf</w:t>
                       </w:r>
-                      <w:bookmarkEnd w:id="51"/>
-                      <w:bookmarkEnd w:id="52"/>
+                      <w:bookmarkEnd w:id="49"/>
+                      <w:bookmarkEnd w:id="50"/>
                     </w:p>
                   </w:txbxContent>
                 </v:textbox>
@@ -8840,23 +8967,23 @@
       <w:pPr>
         <w:pStyle w:val="Ttulo11"/>
       </w:pPr>
-      <w:bookmarkStart w:id="53" w:name="_Toc481681895"/>
+      <w:bookmarkStart w:id="51" w:name="_Toc482041802"/>
       <w:r>
         <w:lastRenderedPageBreak/>
         <w:t>3 Paas</w:t>
       </w:r>
-      <w:bookmarkEnd w:id="53"/>
+      <w:bookmarkEnd w:id="51"/>
     </w:p>
     <w:p>
       <w:pPr>
         <w:pStyle w:val="Ttulo11"/>
       </w:pPr>
-      <w:bookmarkStart w:id="54" w:name="_Toc481681896"/>
+      <w:bookmarkStart w:id="52" w:name="_Toc482041803"/>
       <w:r>
         <w:lastRenderedPageBreak/>
         <w:t>3.1 PaaS: Plataforma como serviço</w:t>
       </w:r>
-      <w:bookmarkEnd w:id="54"/>
+      <w:bookmarkEnd w:id="52"/>
       <w:r>
         <w:t xml:space="preserve"> </w:t>
       </w:r>
@@ -8865,34 +8992,34 @@
       <w:pPr>
         <w:pStyle w:val="Ttulo11"/>
       </w:pPr>
-      <w:bookmarkStart w:id="55" w:name="_Toc481681897"/>
+      <w:bookmarkStart w:id="53" w:name="_Toc482041804"/>
       <w:r>
         <w:lastRenderedPageBreak/>
         <w:t>3.2 Programação descentralizada: GRID e Cluster</w:t>
       </w:r>
-      <w:bookmarkEnd w:id="55"/>
+      <w:bookmarkEnd w:id="53"/>
     </w:p>
     <w:p>
       <w:pPr>
         <w:pStyle w:val="Ttulo11"/>
       </w:pPr>
-      <w:bookmarkStart w:id="56" w:name="_Toc481681898"/>
+      <w:bookmarkStart w:id="54" w:name="_Toc482041805"/>
       <w:r>
         <w:lastRenderedPageBreak/>
         <w:t>3.4.1 Conceito</w:t>
       </w:r>
-      <w:bookmarkEnd w:id="56"/>
+      <w:bookmarkEnd w:id="54"/>
     </w:p>
     <w:p>
       <w:pPr>
         <w:pStyle w:val="Ttulo11"/>
       </w:pPr>
-      <w:bookmarkStart w:id="57" w:name="_Toc481681899"/>
+      <w:bookmarkStart w:id="55" w:name="_Toc482041806"/>
       <w:r>
         <w:lastRenderedPageBreak/>
         <w:t>4 SISTEMAS ESCALÁVEIS</w:t>
       </w:r>
-      <w:bookmarkEnd w:id="57"/>
+      <w:bookmarkEnd w:id="55"/>
     </w:p>
     <w:p>
       <w:pPr>
@@ -8982,8 +9109,8 @@
                                 <w:noProof/>
                               </w:rPr>
                             </w:pPr>
-                            <w:bookmarkStart w:id="58" w:name="_Toc482039827"/>
-                            <w:bookmarkStart w:id="59" w:name="_Toc482039969"/>
+                            <w:bookmarkStart w:id="56" w:name="_Toc482039827"/>
+                            <w:bookmarkStart w:id="57" w:name="_Toc482039969"/>
                             <w:r>
                               <w:t xml:space="preserve">Figura </w:t>
                             </w:r>
@@ -8998,8 +9125,8 @@
                             <w:r>
                               <w:t>1 Hypervisor</w:t>
                             </w:r>
-                            <w:bookmarkEnd w:id="58"/>
-                            <w:bookmarkEnd w:id="59"/>
+                            <w:bookmarkEnd w:id="56"/>
+                            <w:bookmarkEnd w:id="57"/>
                           </w:p>
                         </w:txbxContent>
                       </wps:txbx>
@@ -9027,8 +9154,8 @@
                           <w:noProof/>
                         </w:rPr>
                       </w:pPr>
-                      <w:bookmarkStart w:id="60" w:name="_Toc482039827"/>
-                      <w:bookmarkStart w:id="61" w:name="_Toc482039969"/>
+                      <w:bookmarkStart w:id="58" w:name="_Toc482039827"/>
+                      <w:bookmarkStart w:id="59" w:name="_Toc482039969"/>
                       <w:r>
                         <w:t xml:space="preserve">Figura </w:t>
                       </w:r>
@@ -9043,8 +9170,8 @@
                       <w:r>
                         <w:t>1 Hypervisor</w:t>
                       </w:r>
-                      <w:bookmarkEnd w:id="60"/>
-                      <w:bookmarkEnd w:id="61"/>
+                      <w:bookmarkEnd w:id="58"/>
+                      <w:bookmarkEnd w:id="59"/>
                     </w:p>
                   </w:txbxContent>
                 </v:textbox>
@@ -9259,12 +9386,12 @@
       <w:pPr>
         <w:pStyle w:val="Ttulo11"/>
       </w:pPr>
-      <w:bookmarkStart w:id="62" w:name="_Toc481681900"/>
+      <w:bookmarkStart w:id="60" w:name="_Toc482041807"/>
       <w:r>
         <w:lastRenderedPageBreak/>
         <w:t>4.1 LXC Containers</w:t>
       </w:r>
-      <w:bookmarkEnd w:id="62"/>
+      <w:bookmarkEnd w:id="60"/>
     </w:p>
     <w:p>
       <w:pPr>
@@ -9749,23 +9876,304 @@
       <w:pPr>
         <w:pStyle w:val="Ttulo11"/>
       </w:pPr>
-      <w:bookmarkStart w:id="63" w:name="_Toc481681901"/>
+      <w:bookmarkStart w:id="61" w:name="_Toc482041808"/>
       <w:r>
         <w:lastRenderedPageBreak/>
         <w:t>4.2 Docker</w:t>
       </w:r>
-      <w:bookmarkEnd w:id="63"/>
+      <w:bookmarkEnd w:id="61"/>
+    </w:p>
+    <w:p>
+      <w:pPr>
+        <w:rPr>
+          <w:lang w:val="x-none" w:eastAsia="x-none"/>
+        </w:rPr>
+      </w:pPr>
+      <w:r>
+        <w:rPr>
+          <w:lang w:val="x-none" w:eastAsia="x-none"/>
+        </w:rPr>
+        <w:t>O Docker trás alguns benefícios para o cenário das aplicações:</w:t>
+      </w:r>
+    </w:p>
+    <w:p>
+      <w:pPr>
+        <w:pStyle w:val="PargrafodaLista"/>
+        <w:numPr>
+          <w:ilvl w:val="0"/>
+          <w:numId w:val="5"/>
+        </w:numPr>
+        <w:rPr>
+          <w:lang w:val="x-none" w:eastAsia="x-none"/>
+        </w:rPr>
+      </w:pPr>
+      <w:r>
+        <w:rPr>
+          <w:lang w:val="x-none" w:eastAsia="x-none"/>
+        </w:rPr>
+        <w:t>Abstração do sistema host separada da aplicação</w:t>
+      </w:r>
+    </w:p>
+    <w:p>
+      <w:pPr>
+        <w:pStyle w:val="PargrafodaLista"/>
+        <w:numPr>
+          <w:ilvl w:val="1"/>
+          <w:numId w:val="5"/>
+        </w:numPr>
+        <w:rPr>
+          <w:lang w:val="x-none" w:eastAsia="x-none"/>
+        </w:rPr>
+      </w:pPr>
+    </w:p>
+    <w:p>
+      <w:pPr>
+        <w:pStyle w:val="PargrafodaLista"/>
+        <w:numPr>
+          <w:ilvl w:val="0"/>
+          <w:numId w:val="5"/>
+        </w:numPr>
+        <w:rPr>
+          <w:lang w:val="x-none" w:eastAsia="x-none"/>
+        </w:rPr>
+      </w:pPr>
+      <w:r>
+        <w:rPr>
+          <w:lang w:val="x-none" w:eastAsia="x-none"/>
+        </w:rPr>
+        <w:t>Fácil Escalabilidade</w:t>
+      </w:r>
+    </w:p>
+    <w:p>
+      <w:pPr>
+        <w:pStyle w:val="PargrafodaLista"/>
+        <w:numPr>
+          <w:ilvl w:val="1"/>
+          <w:numId w:val="5"/>
+        </w:numPr>
+        <w:rPr>
+          <w:lang w:val="x-none" w:eastAsia="x-none"/>
+        </w:rPr>
+      </w:pPr>
+    </w:p>
+    <w:p>
+      <w:pPr>
+        <w:pStyle w:val="PargrafodaLista"/>
+        <w:numPr>
+          <w:ilvl w:val="0"/>
+          <w:numId w:val="5"/>
+        </w:numPr>
+        <w:rPr>
+          <w:lang w:val="x-none" w:eastAsia="x-none"/>
+        </w:rPr>
+      </w:pPr>
+      <w:r>
+        <w:rPr>
+          <w:lang w:val="x-none" w:eastAsia="x-none"/>
+        </w:rPr>
+        <w:t>Gerênciamento simples de dependências e versionamento das aplic</w:t>
+      </w:r>
+      <w:r>
+        <w:rPr>
+          <w:lang w:val="x-none" w:eastAsia="x-none"/>
+        </w:rPr>
+        <w:t>a</w:t>
+      </w:r>
+      <w:r>
+        <w:rPr>
+          <w:lang w:val="x-none" w:eastAsia="x-none"/>
+        </w:rPr>
+        <w:t>ções</w:t>
+      </w:r>
+    </w:p>
+    <w:p>
+      <w:pPr>
+        <w:pStyle w:val="PargrafodaLista"/>
+        <w:numPr>
+          <w:ilvl w:val="1"/>
+          <w:numId w:val="5"/>
+        </w:numPr>
+        <w:rPr>
+          <w:lang w:val="x-none" w:eastAsia="x-none"/>
+        </w:rPr>
+      </w:pPr>
+    </w:p>
+    <w:p>
+      <w:pPr>
+        <w:pStyle w:val="PargrafodaLista"/>
+        <w:numPr>
+          <w:ilvl w:val="0"/>
+          <w:numId w:val="5"/>
+        </w:numPr>
+        <w:rPr>
+          <w:lang w:val="x-none" w:eastAsia="x-none"/>
+        </w:rPr>
+      </w:pPr>
+      <w:r>
+        <w:rPr>
+          <w:lang w:val="x-none" w:eastAsia="x-none"/>
+        </w:rPr>
+        <w:t>Ambientes de execuções leves e isolados</w:t>
+      </w:r>
+    </w:p>
+    <w:p>
+      <w:pPr>
+        <w:pStyle w:val="PargrafodaLista"/>
+        <w:numPr>
+          <w:ilvl w:val="1"/>
+          <w:numId w:val="5"/>
+        </w:numPr>
+        <w:rPr>
+          <w:lang w:val="x-none" w:eastAsia="x-none"/>
+        </w:rPr>
+      </w:pPr>
+    </w:p>
+    <w:p>
+      <w:pPr>
+        <w:pStyle w:val="PargrafodaLista"/>
+        <w:numPr>
+          <w:ilvl w:val="0"/>
+          <w:numId w:val="5"/>
+        </w:numPr>
+        <w:rPr>
+          <w:lang w:val="x-none" w:eastAsia="x-none"/>
+        </w:rPr>
+      </w:pPr>
+      <w:r>
+        <w:rPr>
+          <w:lang w:val="x-none" w:eastAsia="x-none"/>
+        </w:rPr>
+        <w:t>Camadas c</w:t>
+      </w:r>
+      <w:r>
+        <w:rPr>
+          <w:lang w:val="x-none" w:eastAsia="x-none"/>
+        </w:rPr>
+        <w:t>ompartilhadas</w:t>
+      </w:r>
+    </w:p>
+    <w:p>
+      <w:pPr>
+        <w:pStyle w:val="PargrafodaLista"/>
+        <w:numPr>
+          <w:ilvl w:val="1"/>
+          <w:numId w:val="5"/>
+        </w:numPr>
+        <w:rPr>
+          <w:lang w:val="x-none" w:eastAsia="x-none"/>
+        </w:rPr>
+      </w:pPr>
+    </w:p>
+    <w:p>
+      <w:pPr>
+        <w:pStyle w:val="PargrafodaLista"/>
+        <w:numPr>
+          <w:ilvl w:val="0"/>
+          <w:numId w:val="5"/>
+        </w:numPr>
+        <w:rPr>
+          <w:lang w:val="x-none" w:eastAsia="x-none"/>
+        </w:rPr>
+      </w:pPr>
+      <w:r>
+        <w:rPr>
+          <w:lang w:val="x-none" w:eastAsia="x-none"/>
+        </w:rPr>
+        <w:t>Agregabilidade e Previsibilida</w:t>
+      </w:r>
+      <w:r>
+        <w:rPr>
+          <w:lang w:val="x-none" w:eastAsia="x-none"/>
+        </w:rPr>
+        <w:t>d</w:t>
+      </w:r>
+      <w:r>
+        <w:rPr>
+          <w:lang w:val="x-none" w:eastAsia="x-none"/>
+        </w:rPr>
+        <w:t>e</w:t>
+      </w:r>
+    </w:p>
+    <w:p>
+      <w:pPr>
+        <w:pStyle w:val="PargrafodaLista"/>
+        <w:numPr>
+          <w:ilvl w:val="1"/>
+          <w:numId w:val="5"/>
+        </w:numPr>
+        <w:rPr>
+          <w:lang w:val="x-none" w:eastAsia="x-none"/>
+        </w:rPr>
+      </w:pPr>
+    </w:p>
+    <w:p>
+      <w:pPr>
+        <w:suppressAutoHyphens w:val="0"/>
+        <w:spacing w:line="240" w:lineRule="auto"/>
+        <w:ind w:firstLine="0"/>
+        <w:jc w:val="left"/>
+        <w:rPr>
+          <w:lang w:val="x-none" w:eastAsia="x-none"/>
+        </w:rPr>
+      </w:pPr>
+      <w:r>
+        <w:rPr>
+          <w:lang w:val="x-none" w:eastAsia="x-none"/>
+        </w:rPr>
+        <w:br w:type="page"/>
+      </w:r>
     </w:p>
     <w:p>
       <w:pPr>
         <w:pStyle w:val="Ttulo11"/>
       </w:pPr>
-      <w:bookmarkStart w:id="64" w:name="_Toc481681902"/>
+      <w:bookmarkStart w:id="62" w:name="_Toc482041809"/>
+      <w:r>
+        <w:lastRenderedPageBreak/>
+        <w:t>4.2.1 Docker</w:t>
+      </w:r>
+      <w:r>
+        <w:t xml:space="preserve"> </w:t>
+      </w:r>
+      <w:r>
+        <w:t>FILES</w:t>
+      </w:r>
+      <w:bookmarkEnd w:id="62"/>
+    </w:p>
+    <w:p>
+      <w:pPr>
+        <w:rPr>
+          <w:lang w:val="x-none" w:eastAsia="x-none"/>
+        </w:rPr>
+      </w:pPr>
+    </w:p>
+    <w:p>
+      <w:pPr>
+        <w:suppressAutoHyphens w:val="0"/>
+        <w:spacing w:line="240" w:lineRule="auto"/>
+        <w:ind w:firstLine="0"/>
+        <w:jc w:val="left"/>
+        <w:rPr>
+          <w:lang w:val="x-none" w:eastAsia="x-none"/>
+        </w:rPr>
+      </w:pPr>
+      <w:r>
+        <w:rPr>
+          <w:lang w:val="x-none" w:eastAsia="x-none"/>
+        </w:rPr>
+        <w:br w:type="page"/>
+      </w:r>
+    </w:p>
+    <w:p>
+      <w:pPr>
+        <w:pStyle w:val="Ttulo11"/>
+      </w:pPr>
+      <w:bookmarkStart w:id="63" w:name="_Toc482041810"/>
       <w:r>
         <w:lastRenderedPageBreak/>
         <w:t>4.3 Máquinas Virtuais</w:t>
       </w:r>
-      <w:bookmarkEnd w:id="64"/>
+      <w:bookmarkEnd w:id="63"/>
     </w:p>
     <w:p>
       <w:pPr>
@@ -9795,12 +10203,12 @@
       <w:pPr>
         <w:pStyle w:val="Ttulo11"/>
       </w:pPr>
-      <w:bookmarkStart w:id="65" w:name="_Toc481681903"/>
+      <w:bookmarkStart w:id="64" w:name="_Toc482041811"/>
       <w:r>
         <w:lastRenderedPageBreak/>
         <w:t>5 SOFTWARES DE GERENCIAMENTO DE CONTAINERS</w:t>
       </w:r>
-      <w:bookmarkEnd w:id="65"/>
+      <w:bookmarkEnd w:id="64"/>
     </w:p>
     <w:p>
       <w:pPr>
@@ -9830,12 +10238,12 @@
       <w:pPr>
         <w:pStyle w:val="Ttulo11"/>
       </w:pPr>
-      <w:bookmarkStart w:id="66" w:name="_Toc481681904"/>
+      <w:bookmarkStart w:id="65" w:name="_Toc482041812"/>
       <w:r>
         <w:lastRenderedPageBreak/>
         <w:t>5.1 Tsuru</w:t>
       </w:r>
-      <w:bookmarkEnd w:id="66"/>
+      <w:bookmarkEnd w:id="65"/>
     </w:p>
     <w:p>
       <w:pPr>
@@ -9865,12 +10273,12 @@
       <w:pPr>
         <w:pStyle w:val="Ttulo11"/>
       </w:pPr>
-      <w:bookmarkStart w:id="67" w:name="_Toc481681905"/>
+      <w:bookmarkStart w:id="66" w:name="_Toc482041813"/>
       <w:r>
         <w:lastRenderedPageBreak/>
         <w:t>5.2 Vagran</w:t>
       </w:r>
-      <w:bookmarkEnd w:id="67"/>
+      <w:bookmarkEnd w:id="66"/>
     </w:p>
     <w:p>
       <w:pPr>
@@ -9900,12 +10308,12 @@
       <w:pPr>
         <w:pStyle w:val="Ttulo11"/>
       </w:pPr>
-      <w:bookmarkStart w:id="68" w:name="_Toc481681906"/>
+      <w:bookmarkStart w:id="67" w:name="_Toc482041814"/>
       <w:r>
         <w:lastRenderedPageBreak/>
         <w:t>5.3 Kubernet</w:t>
       </w:r>
-      <w:bookmarkEnd w:id="68"/>
+      <w:bookmarkEnd w:id="67"/>
     </w:p>
     <w:p>
       <w:pPr>
@@ -9935,12 +10343,12 @@
       <w:pPr>
         <w:pStyle w:val="Ttulo11"/>
       </w:pPr>
-      <w:bookmarkStart w:id="69" w:name="_Toc481681907"/>
+      <w:bookmarkStart w:id="68" w:name="_Toc482041815"/>
       <w:r>
         <w:lastRenderedPageBreak/>
         <w:t>6 COMPARAÇÃO ENTRE PLATAFORMAS</w:t>
       </w:r>
-      <w:bookmarkEnd w:id="69"/>
+      <w:bookmarkEnd w:id="68"/>
     </w:p>
     <w:p>
       <w:pPr>
@@ -9970,12 +10378,12 @@
       <w:pPr>
         <w:pStyle w:val="Ttulo11"/>
       </w:pPr>
-      <w:bookmarkStart w:id="70" w:name="_Toc481681908"/>
+      <w:bookmarkStart w:id="69" w:name="_Toc482041816"/>
       <w:r>
         <w:lastRenderedPageBreak/>
         <w:t>6.1 Plataformas</w:t>
       </w:r>
-      <w:bookmarkEnd w:id="70"/>
+      <w:bookmarkEnd w:id="69"/>
     </w:p>
     <w:p>
       <w:pPr>
@@ -10005,12 +10413,12 @@
       <w:pPr>
         <w:pStyle w:val="Ttulo11"/>
       </w:pPr>
-      <w:bookmarkStart w:id="71" w:name="_Toc481681909"/>
+      <w:bookmarkStart w:id="70" w:name="_Toc482041817"/>
       <w:r>
         <w:lastRenderedPageBreak/>
         <w:t>6.2 Tolerâncias à falhas</w:t>
       </w:r>
-      <w:bookmarkEnd w:id="71"/>
+      <w:bookmarkEnd w:id="70"/>
     </w:p>
     <w:p>
       <w:pPr>
@@ -10040,12 +10448,12 @@
       <w:pPr>
         <w:pStyle w:val="Ttulo11"/>
       </w:pPr>
-      <w:bookmarkStart w:id="72" w:name="_Toc481681910"/>
+      <w:bookmarkStart w:id="71" w:name="_Toc482041818"/>
       <w:r>
         <w:lastRenderedPageBreak/>
         <w:t>7 PROGRAMAÇÃO EM MICROSERVIÇOS</w:t>
       </w:r>
-      <w:bookmarkEnd w:id="72"/>
+      <w:bookmarkEnd w:id="71"/>
     </w:p>
     <w:p>
       <w:pPr>
@@ -10075,12 +10483,12 @@
       <w:pPr>
         <w:pStyle w:val="Ttulo11"/>
       </w:pPr>
-      <w:bookmarkStart w:id="73" w:name="_Toc481681911"/>
+      <w:bookmarkStart w:id="72" w:name="_Toc482041819"/>
       <w:r>
         <w:lastRenderedPageBreak/>
         <w:t>7.1 Boas práticas de programação distribuída (Doze fatores)</w:t>
       </w:r>
-      <w:bookmarkEnd w:id="73"/>
+      <w:bookmarkEnd w:id="72"/>
     </w:p>
     <w:p>
       <w:pPr>
@@ -10110,12 +10518,12 @@
       <w:pPr>
         <w:pStyle w:val="Ttulo11"/>
       </w:pPr>
-      <w:bookmarkStart w:id="74" w:name="_Toc481681912"/>
+      <w:bookmarkStart w:id="73" w:name="_Toc482041820"/>
       <w:r>
         <w:lastRenderedPageBreak/>
         <w:t>7.2 Empregabilidade da técnica</w:t>
       </w:r>
-      <w:bookmarkEnd w:id="74"/>
+      <w:bookmarkEnd w:id="73"/>
     </w:p>
     <w:p>
       <w:pPr>
@@ -10145,12 +10553,12 @@
       <w:pPr>
         <w:pStyle w:val="Ttulo11"/>
       </w:pPr>
-      <w:bookmarkStart w:id="75" w:name="_Toc481681913"/>
+      <w:bookmarkStart w:id="74" w:name="_Toc482041821"/>
       <w:r>
         <w:lastRenderedPageBreak/>
         <w:t>8 ESTUDO DE CASO</w:t>
       </w:r>
-      <w:bookmarkEnd w:id="75"/>
+      <w:bookmarkEnd w:id="74"/>
     </w:p>
     <w:p>
       <w:pPr>
@@ -10180,12 +10588,12 @@
       <w:pPr>
         <w:pStyle w:val="Ttulo11"/>
       </w:pPr>
-      <w:bookmarkStart w:id="76" w:name="_Toc481681914"/>
+      <w:bookmarkStart w:id="75" w:name="_Toc482041822"/>
       <w:r>
         <w:lastRenderedPageBreak/>
         <w:t>8.1 Infraestrutura</w:t>
       </w:r>
-      <w:bookmarkEnd w:id="76"/>
+      <w:bookmarkEnd w:id="75"/>
     </w:p>
     <w:p>
       <w:pPr>
@@ -10215,12 +10623,12 @@
       <w:pPr>
         <w:pStyle w:val="Ttulo11"/>
       </w:pPr>
-      <w:bookmarkStart w:id="77" w:name="_Toc481681915"/>
+      <w:bookmarkStart w:id="76" w:name="_Toc482041823"/>
       <w:r>
         <w:lastRenderedPageBreak/>
         <w:t>8.2 Métricas de Escalabilidade</w:t>
       </w:r>
-      <w:bookmarkEnd w:id="77"/>
+      <w:bookmarkEnd w:id="76"/>
     </w:p>
     <w:p>
       <w:pPr>
@@ -10261,12 +10669,12 @@
         <w:pStyle w:val="Ttulo11"/>
         <w:ind w:firstLine="0"/>
       </w:pPr>
-      <w:bookmarkStart w:id="78" w:name="_Toc481681916"/>
+      <w:bookmarkStart w:id="77" w:name="_Toc482041824"/>
       <w:r>
         <w:lastRenderedPageBreak/>
         <w:t>9 CONCLUSÃO</w:t>
       </w:r>
-      <w:bookmarkEnd w:id="78"/>
+      <w:bookmarkEnd w:id="77"/>
     </w:p>
     <w:p>
       <w:pPr>
@@ -10307,12 +10715,12 @@
         <w:pStyle w:val="Ttulo11"/>
         <w:ind w:firstLine="0"/>
       </w:pPr>
-      <w:bookmarkStart w:id="79" w:name="_Toc481681917"/>
+      <w:bookmarkStart w:id="78" w:name="_Toc482041825"/>
       <w:r>
         <w:lastRenderedPageBreak/>
         <w:t>10 Referências</w:t>
       </w:r>
-      <w:bookmarkEnd w:id="79"/>
+      <w:bookmarkEnd w:id="78"/>
     </w:p>
     <w:p>
       <w:pPr>
@@ -10463,13 +10871,6 @@
     </w:p>
     <w:p>
       <w:pPr>
-        <w:rPr>
-          <w:szCs w:val="22"/>
-        </w:rPr>
-      </w:pPr>
-    </w:p>
-    <w:p>
-      <w:pPr>
         <w:suppressAutoHyphens w:val="0"/>
         <w:spacing w:line="240" w:lineRule="auto"/>
         <w:ind w:firstLine="0"/>
@@ -10479,23 +10880,6 @@
           <w:sz w:val="24"/>
         </w:rPr>
       </w:pPr>
-      <w:r>
-        <w:rPr>
-          <w:rFonts w:cs="Times New Roman"/>
-          <w:sz w:val="24"/>
-        </w:rPr>
-        <w:t>Conceitos de computação em nuvem. Disponível em &lt;</w:t>
-      </w:r>
-      <w:r>
-        <w:t xml:space="preserve"> </w:t>
-      </w:r>
-      <w:r>
-        <w:rPr>
-          <w:rFonts w:cs="Times New Roman"/>
-          <w:sz w:val="24"/>
-        </w:rPr>
-        <w:t>http://ftp.unipar.br/~seinpar/2013/artigos/Rogerio%20Schueroff%20Vandresen.pdf&gt;. Acessado em 24/11/2016</w:t>
-      </w:r>
     </w:p>
     <w:p>
       <w:pPr>
@@ -10508,6 +10892,23 @@
           <w:sz w:val="24"/>
         </w:rPr>
       </w:pPr>
+      <w:r>
+        <w:rPr>
+          <w:rFonts w:cs="Times New Roman"/>
+          <w:sz w:val="24"/>
+        </w:rPr>
+        <w:t>Conceitos de computação em nuvem. Disponível em &lt;</w:t>
+      </w:r>
+      <w:r>
+        <w:t xml:space="preserve"> </w:t>
+      </w:r>
+      <w:r>
+        <w:rPr>
+          <w:rFonts w:cs="Times New Roman"/>
+          <w:sz w:val="24"/>
+        </w:rPr>
+        <w:t>http://ftp.unipar.br/~seinpar/2013/artigos/Rogerio%20Schueroff%20Vandresen.pdf&gt;. Acessado em 24/11/2016</w:t>
+      </w:r>
     </w:p>
     <w:p>
       <w:pPr>
@@ -10520,21 +10921,6 @@
           <w:sz w:val="24"/>
         </w:rPr>
       </w:pPr>
-      <w:r>
-        <w:rPr>
-          <w:rFonts w:cs="Times New Roman"/>
-          <w:sz w:val="24"/>
-        </w:rPr>
-        <w:t>Nogueira, Matheus Cadori1; PEZZI, Daniel da Cunha (2010) “A Computação Agora é nas Nuvens” Universidade de Cruz Alta (UNICRUZ) – Cruz Alta, RS – Brasil.</w:t>
-      </w:r>
-    </w:p>
-    <w:p>
-      <w:pPr>
-        <w:ind w:firstLine="0"/>
-        <w:rPr>
-          <w:sz w:val="24"/>
-        </w:rPr>
-      </w:pPr>
     </w:p>
     <w:p>
       <w:pPr>
@@ -10552,7 +10938,7 @@
           <w:rFonts w:cs="Times New Roman"/>
           <w:sz w:val="24"/>
         </w:rPr>
-        <w:t>Veras, Manoel.(2012)”Cloud Computing: Nova Arquitetura da TI”. Editora Brasport: Rio de Janeiro, Brasil.</w:t>
+        <w:t>Nogueira, Matheus Cadori1; PEZZI, Daniel da Cunha (2010) “A Computação Agora é nas Nuvens” Universidade de Cruz Alta (UNICRUZ) – Cruz Alta, RS – Brasil.</w:t>
       </w:r>
     </w:p>
     <w:p>
@@ -10579,6 +10965,33 @@
           <w:rFonts w:cs="Times New Roman"/>
           <w:sz w:val="24"/>
         </w:rPr>
+        <w:t>Veras, Manoel.(2012)”Cloud Computing: Nova Arquitetura da TI”. Editora Brasport: Rio de Janeiro, Brasil.</w:t>
+      </w:r>
+    </w:p>
+    <w:p>
+      <w:pPr>
+        <w:ind w:firstLine="0"/>
+        <w:rPr>
+          <w:sz w:val="24"/>
+        </w:rPr>
+      </w:pPr>
+    </w:p>
+    <w:p>
+      <w:pPr>
+        <w:suppressAutoHyphens w:val="0"/>
+        <w:spacing w:line="240" w:lineRule="auto"/>
+        <w:ind w:firstLine="0"/>
+        <w:jc w:val="left"/>
+        <w:rPr>
+          <w:rFonts w:cs="Times New Roman"/>
+          <w:sz w:val="24"/>
+        </w:rPr>
+      </w:pPr>
+      <w:r>
+        <w:rPr>
+          <w:rFonts w:cs="Times New Roman"/>
+          <w:sz w:val="24"/>
+        </w:rPr>
         <w:t>Souza, Flávio R. C.; Moreira, Leon</w:t>
       </w:r>
       <w:r>
@@ -10595,34 +11008,100 @@
         </w:rPr>
         <w:t>ERCEMAPI 2009.</w:t>
       </w:r>
-    </w:p>
-    <w:p>
-      <w:pPr>
-        <w:ind w:firstLine="0"/>
-        <w:rPr>
-          <w:rFonts w:cs="Times New Roman"/>
-          <w:sz w:val="24"/>
-        </w:rPr>
-      </w:pPr>
-    </w:p>
-    <w:p>
-      <w:pPr>
-        <w:pStyle w:val="Ttulo1"/>
-        <w:shd w:val="clear" w:color="auto" w:fill="FFFFFF"/>
-        <w:spacing w:before="225" w:after="225"/>
+      <w:bookmarkStart w:id="79" w:name="_Toc482041826"/>
+    </w:p>
+    <w:p>
+      <w:pPr>
+        <w:suppressAutoHyphens w:val="0"/>
+        <w:spacing w:line="240" w:lineRule="auto"/>
+        <w:ind w:firstLine="0"/>
         <w:jc w:val="left"/>
         <w:rPr>
           <w:rFonts w:cs="Times New Roman"/>
           <w:sz w:val="24"/>
         </w:rPr>
       </w:pPr>
-      <w:r>
-        <w:rPr>
-          <w:rFonts w:cs="Times New Roman"/>
-          <w:b w:val="0"/>
+    </w:p>
+    <w:p>
+      <w:pPr>
+        <w:suppressAutoHyphens w:val="0"/>
+        <w:spacing w:line="240" w:lineRule="auto"/>
+        <w:ind w:firstLine="0"/>
+        <w:jc w:val="left"/>
+        <w:rPr>
+          <w:rFonts w:cs="Times New Roman"/>
+          <w:sz w:val="24"/>
+        </w:rPr>
+      </w:pPr>
+      <w:r>
+        <w:rPr>
+          <w:rFonts w:cs="Times New Roman"/>
           <w:color w:val="000000" w:themeColor="text1"/>
           <w:sz w:val="24"/>
-          <w:szCs w:val="24"/>
+        </w:rPr>
+        <w:t>“</w:t>
+      </w:r>
+      <w:r>
+        <w:rPr>
+          <w:rFonts w:cs="Times New Roman"/>
+          <w:color w:val="000000" w:themeColor="text1"/>
+          <w:sz w:val="24"/>
+        </w:rPr>
+        <w:t xml:space="preserve">Saiba como a virtualização por container revolucionou a infraestrutura de TI. Parte 2” </w:t>
+      </w:r>
+      <w:r>
+        <w:rPr>
+          <w:rFonts w:cs="Times New Roman"/>
+          <w:sz w:val="24"/>
+        </w:rPr>
+        <w:t>&lt;http://3way.com.br/saiba-como-a-virtualizacao-por-container-revolucionou-a-infraestrutura-de-ti-part2/&gt;</w:t>
+      </w:r>
+      <w:r>
+        <w:rPr>
+          <w:rFonts w:cs="Times New Roman"/>
+          <w:sz w:val="24"/>
+        </w:rPr>
+        <w:t>. Acessado em 03/05/2017</w:t>
+      </w:r>
+      <w:bookmarkEnd w:id="79"/>
+    </w:p>
+    <w:p>
+      <w:pPr>
+        <w:suppressAutoHyphens w:val="0"/>
+        <w:spacing w:line="240" w:lineRule="auto"/>
+        <w:ind w:firstLine="0"/>
+        <w:jc w:val="left"/>
+        <w:rPr>
+          <w:rFonts w:cs="Times New Roman"/>
+          <w:bCs/>
+          <w:color w:val="313539"/>
+          <w:sz w:val="24"/>
+          <w:shd w:val="clear" w:color="auto" w:fill="F6F6F7"/>
+          <w:lang w:eastAsia="pt-BR"/>
+        </w:rPr>
+      </w:pPr>
+    </w:p>
+    <w:p>
+      <w:pPr>
+        <w:suppressAutoHyphens w:val="0"/>
+        <w:spacing w:line="240" w:lineRule="auto"/>
+        <w:ind w:firstLine="0"/>
+        <w:jc w:val="left"/>
+        <w:rPr>
+          <w:rFonts w:cs="Times New Roman"/>
+          <w:color w:val="auto"/>
+          <w:sz w:val="24"/>
+          <w:lang w:eastAsia="pt-BR"/>
+        </w:rPr>
+      </w:pPr>
+      <w:r>
+        <w:rPr>
+          <w:rFonts w:cs="Times New Roman"/>
+          <w:bCs/>
+          <w:color w:val="313539"/>
+          <w:sz w:val="24"/>
+          <w:shd w:val="clear" w:color="auto" w:fill="F6F6F7"/>
+          <w:lang w:eastAsia="pt-BR"/>
         </w:rPr>
         <w:lastRenderedPageBreak/>
         <w:t>“</w:t>
@@ -10630,50 +11109,30 @@
       <w:r>
         <w:rPr>
           <w:rFonts w:cs="Times New Roman"/>
-          <w:b w:val="0"/>
           <w:bCs/>
-          <w:color w:val="000000" w:themeColor="text1"/>
-          <w:sz w:val="24"/>
-          <w:szCs w:val="24"/>
-        </w:rPr>
-        <w:t>SAIBA COMO A VIRTUALIZAÇÃO POR CONTAINER REVOLUCIONOU A INFRAESTRUTURA DE TI. PARTE 2</w:t>
-      </w:r>
-      <w:r>
-        <w:rPr>
-          <w:rFonts w:cs="Times New Roman"/>
-          <w:b w:val="0"/>
-          <w:color w:val="000000" w:themeColor="text1"/>
-          <w:sz w:val="24"/>
-          <w:szCs w:val="24"/>
-        </w:rPr>
-        <w:t>“</w:t>
-      </w:r>
-      <w:r>
-        <w:rPr>
-          <w:rFonts w:cs="Times New Roman"/>
-          <w:b w:val="0"/>
-          <w:color w:val="000000" w:themeColor="text1"/>
-          <w:sz w:val="24"/>
-          <w:szCs w:val="24"/>
-        </w:rPr>
-        <w:t xml:space="preserve"> </w:t>
-      </w:r>
-      <w:r>
-        <w:rPr>
-          <w:rFonts w:cs="Times New Roman"/>
-          <w:b w:val="0"/>
-          <w:sz w:val="24"/>
-        </w:rPr>
-        <w:t>&lt;http://3way.com.br/saiba-como-a-virtualizacao-por-container-revolucionou-a-infraestrutura-de-ti-part2/&gt;</w:t>
-      </w:r>
-      <w:r>
-        <w:rPr>
-          <w:rFonts w:cs="Times New Roman"/>
-          <w:b w:val="0"/>
-          <w:sz w:val="24"/>
-        </w:rPr>
-        <w:t>. Acessado em 03/05/2017</w:t>
-      </w:r>
+          <w:color w:val="313539"/>
+          <w:sz w:val="24"/>
+          <w:shd w:val="clear" w:color="auto" w:fill="F6F6F7"/>
+          <w:lang w:eastAsia="pt-BR"/>
+        </w:rPr>
+        <w:t>O que é Container?</w:t>
+      </w:r>
+      <w:r>
+        <w:rPr>
+          <w:rFonts w:cs="Times New Roman"/>
+          <w:bCs/>
+          <w:color w:val="313539"/>
+          <w:sz w:val="24"/>
+          <w:shd w:val="clear" w:color="auto" w:fill="F6F6F7"/>
+          <w:lang w:eastAsia="pt-BR"/>
+        </w:rPr>
+        <w:t>”. Disponível em &lt;http://www.mundodocker.com.br/o-que-e-container/&gt;. Acessado em 04/05/2017</w:t>
+      </w:r>
+    </w:p>
+    <w:p>
+      <w:pPr>
+        <w:ind w:firstLine="0"/>
+      </w:pPr>
     </w:p>
     <w:p>
       <w:pPr>
@@ -10681,56 +11140,9 @@
         <w:spacing w:line="240" w:lineRule="auto"/>
         <w:ind w:firstLine="0"/>
         <w:jc w:val="left"/>
-        <w:rPr>
-          <w:rFonts w:cs="Times New Roman"/>
-          <w:color w:val="auto"/>
-          <w:sz w:val="24"/>
-          <w:lang w:eastAsia="pt-BR"/>
-        </w:rPr>
-      </w:pPr>
-      <w:r>
-        <w:rPr>
-          <w:rFonts w:cs="Times New Roman"/>
-          <w:bCs/>
-          <w:color w:val="313539"/>
-          <w:sz w:val="24"/>
-          <w:shd w:val="clear" w:color="auto" w:fill="F6F6F7"/>
-          <w:lang w:eastAsia="pt-BR"/>
-        </w:rPr>
-        <w:t>“</w:t>
-      </w:r>
-      <w:r>
-        <w:rPr>
-          <w:rFonts w:cs="Times New Roman"/>
-          <w:bCs/>
-          <w:color w:val="313539"/>
-          <w:sz w:val="24"/>
-          <w:shd w:val="clear" w:color="auto" w:fill="F6F6F7"/>
-          <w:lang w:eastAsia="pt-BR"/>
-        </w:rPr>
-        <w:t>O que é Container?</w:t>
-      </w:r>
-      <w:r>
-        <w:rPr>
-          <w:rFonts w:cs="Times New Roman"/>
-          <w:bCs/>
-          <w:color w:val="313539"/>
-          <w:sz w:val="24"/>
-          <w:shd w:val="clear" w:color="auto" w:fill="F6F6F7"/>
-          <w:lang w:eastAsia="pt-BR"/>
-        </w:rPr>
-        <w:t>”. Disponível em &lt;http://www.mundodocker.com.br/o-que-e-container/&gt;. Acessado em 04/05/2017</w:t>
-      </w:r>
-    </w:p>
-    <w:p>
-      <w:pPr>
-        <w:ind w:firstLine="0"/>
-      </w:pPr>
-    </w:p>
-    <w:p>
-      <w:pPr>
-        <w:ind w:firstLine="0"/>
-      </w:pPr>
+      </w:pPr>
+      <w:bookmarkStart w:id="80" w:name="_GoBack"/>
+      <w:bookmarkEnd w:id="80"/>
     </w:p>
     <w:sectPr>
       <w:headerReference w:type="default" r:id="rId25"/>
@@ -13593,7 +14005,7 @@
 </file>
 
 <file path=customXml/itemProps1.xml><?xml version="1.0" encoding="utf-8"?>
-<ds:datastoreItem xmlns:ds="http://schemas.openxmlformats.org/officeDocument/2006/customXml" ds:itemID="{5078628D-053B-EE4D-9021-35A393BB7039}">
+<ds:datastoreItem xmlns:ds="http://schemas.openxmlformats.org/officeDocument/2006/customXml" ds:itemID="{A4FD1381-2C74-5A47-AE29-D7B20A359EE0}">
   <ds:schemaRefs>
     <ds:schemaRef ds:uri="http://schemas.openxmlformats.org/officeDocument/2006/bibliography"/>
   </ds:schemaRefs>

</xml_diff>